<commit_message>
Começando a personalização de Registro
</commit_message>
<xml_diff>
--- a/Ionic -  Documentação do App forms.docx
+++ b/Ionic -  Documentação do App forms.docx
@@ -1408,15 +1408,80 @@
     </w:p>
     <w:p>
       <w:r>
+        <w:rPr>
+          <w:noProof/>
+          <w:lang w:eastAsia="pt-BR"/>
+        </w:rPr>
         <w:lastRenderedPageBreak/>
+        <w:drawing>
+          <wp:anchor distT="0" distB="0" distL="114300" distR="114300" simplePos="0" relativeHeight="251673600" behindDoc="0" locked="0" layoutInCell="1" allowOverlap="1" wp14:anchorId="2A544189" wp14:editId="7D62E3DB">
+            <wp:simplePos x="0" y="0"/>
+            <wp:positionH relativeFrom="margin">
+              <wp:posOffset>-419100</wp:posOffset>
+            </wp:positionH>
+            <wp:positionV relativeFrom="margin">
+              <wp:posOffset>614680</wp:posOffset>
+            </wp:positionV>
+            <wp:extent cx="2747645" cy="1828800"/>
+            <wp:effectExtent l="0" t="0" r="0" b="0"/>
+            <wp:wrapSquare wrapText="bothSides"/>
+            <wp:docPr id="3" name="Imagem 3"/>
+            <wp:cNvGraphicFramePr>
+              <a:graphicFrameLocks xmlns:a="http://schemas.openxmlformats.org/drawingml/2006/main" noChangeAspect="1"/>
+            </wp:cNvGraphicFramePr>
+            <a:graphic xmlns:a="http://schemas.openxmlformats.org/drawingml/2006/main">
+              <a:graphicData uri="http://schemas.openxmlformats.org/drawingml/2006/picture">
+                <pic:pic xmlns:pic="http://schemas.openxmlformats.org/drawingml/2006/picture">
+                  <pic:nvPicPr>
+                    <pic:cNvPr id="1" name=""/>
+                    <pic:cNvPicPr/>
+                  </pic:nvPicPr>
+                  <pic:blipFill>
+                    <a:blip r:embed="rId18">
+                      <a:extLst>
+                        <a:ext uri="{28A0092B-C50C-407E-A947-70E740481C1C}">
+                          <a14:useLocalDpi xmlns:a14="http://schemas.microsoft.com/office/drawing/2010/main" val="0"/>
+                        </a:ext>
+                      </a:extLst>
+                    </a:blip>
+                    <a:stretch>
+                      <a:fillRect/>
+                    </a:stretch>
+                  </pic:blipFill>
+                  <pic:spPr>
+                    <a:xfrm>
+                      <a:off x="0" y="0"/>
+                      <a:ext cx="2747645" cy="1828800"/>
+                    </a:xfrm>
+                    <a:prstGeom prst="rect">
+                      <a:avLst/>
+                    </a:prstGeom>
+                  </pic:spPr>
+                </pic:pic>
+              </a:graphicData>
+            </a:graphic>
+            <wp14:sizeRelH relativeFrom="margin">
+              <wp14:pctWidth>0</wp14:pctWidth>
+            </wp14:sizeRelH>
+            <wp14:sizeRelV relativeFrom="margin">
+              <wp14:pctHeight>0</wp14:pctHeight>
+            </wp14:sizeRelV>
+          </wp:anchor>
+        </w:drawing>
+      </w:r>
+      <w:r>
+        <w:rPr>
+          <w:noProof/>
+          <w:lang w:eastAsia="pt-BR"/>
+        </w:rPr>
         <w:drawing>
           <wp:anchor distT="0" distB="0" distL="114300" distR="114300" simplePos="0" relativeHeight="251674624" behindDoc="0" locked="0" layoutInCell="1" allowOverlap="1" wp14:anchorId="24849096" wp14:editId="0CAB7FD8">
             <wp:simplePos x="0" y="0"/>
             <wp:positionH relativeFrom="margin">
-              <wp:posOffset>2425065</wp:posOffset>
+              <wp:posOffset>2386965</wp:posOffset>
             </wp:positionH>
             <wp:positionV relativeFrom="margin">
-              <wp:posOffset>414020</wp:posOffset>
+              <wp:posOffset>614045</wp:posOffset>
             </wp:positionV>
             <wp:extent cx="3219450" cy="1810385"/>
             <wp:effectExtent l="0" t="0" r="0" b="0"/>
@@ -1433,7 +1498,7 @@
                     <pic:cNvPicPr/>
                   </pic:nvPicPr>
                   <pic:blipFill>
-                    <a:blip r:embed="rId18" cstate="print">
+                    <a:blip r:embed="rId19" cstate="print">
                       <a:extLst>
                         <a:ext uri="{28A0092B-C50C-407E-A947-70E740481C1C}">
                           <a14:useLocalDpi xmlns:a14="http://schemas.microsoft.com/office/drawing/2010/main" val="0"/>
@@ -1466,19 +1531,44 @@
         </w:drawing>
       </w:r>
       <w:r>
+        <w:t xml:space="preserve">Para começar a página de </w:t>
+      </w:r>
+      <w:proofErr w:type="spellStart"/>
+      <w:r>
+        <w:t>login</w:t>
+      </w:r>
+      <w:proofErr w:type="spellEnd"/>
+      <w:r>
+        <w:t xml:space="preserve">, vamos começar pelo input que serve para colocar informações colocamos dois de nossa preferência, um para </w:t>
+      </w:r>
+      <w:proofErr w:type="spellStart"/>
+      <w:r>
+        <w:t>email</w:t>
+      </w:r>
+      <w:proofErr w:type="spellEnd"/>
+      <w:r>
+        <w:t xml:space="preserve"> e outro para senha.</w:t>
+      </w:r>
+      <w:r>
+        <w:t xml:space="preserve"> Depois só personalizar da forma que achar melhor.</w:t>
+      </w:r>
+    </w:p>
+    <w:p/>
+    <w:p>
+      <w:r>
         <w:drawing>
-          <wp:anchor distT="0" distB="0" distL="114300" distR="114300" simplePos="0" relativeHeight="251673600" behindDoc="0" locked="0" layoutInCell="1" allowOverlap="1" wp14:anchorId="2A544189" wp14:editId="7D62E3DB">
+          <wp:anchor distT="0" distB="0" distL="114300" distR="114300" simplePos="0" relativeHeight="251675648" behindDoc="0" locked="0" layoutInCell="1" allowOverlap="1">
             <wp:simplePos x="0" y="0"/>
             <wp:positionH relativeFrom="margin">
-              <wp:posOffset>-419100</wp:posOffset>
+              <wp:posOffset>1358265</wp:posOffset>
             </wp:positionH>
             <wp:positionV relativeFrom="margin">
-              <wp:posOffset>395605</wp:posOffset>
+              <wp:align>center</wp:align>
             </wp:positionV>
-            <wp:extent cx="2747645" cy="1828800"/>
-            <wp:effectExtent l="0" t="0" r="0" b="0"/>
+            <wp:extent cx="4831715" cy="2533650"/>
+            <wp:effectExtent l="0" t="0" r="6985" b="0"/>
             <wp:wrapSquare wrapText="bothSides"/>
-            <wp:docPr id="3" name="Imagem 3"/>
+            <wp:docPr id="11" name="Imagem 11"/>
             <wp:cNvGraphicFramePr>
               <a:graphicFrameLocks xmlns:a="http://schemas.openxmlformats.org/drawingml/2006/main" noChangeAspect="1"/>
             </wp:cNvGraphicFramePr>
@@ -1490,7 +1580,7 @@
                     <pic:cNvPicPr/>
                   </pic:nvPicPr>
                   <pic:blipFill>
-                    <a:blip r:embed="rId19">
+                    <a:blip r:embed="rId20" cstate="print">
                       <a:extLst>
                         <a:ext uri="{28A0092B-C50C-407E-A947-70E740481C1C}">
                           <a14:useLocalDpi xmlns:a14="http://schemas.microsoft.com/office/drawing/2010/main" val="0"/>
@@ -1504,7 +1594,7 @@
                   <pic:spPr>
                     <a:xfrm>
                       <a:off x="0" y="0"/>
-                      <a:ext cx="2747645" cy="1828800"/>
+                      <a:ext cx="4831715" cy="2533650"/>
                     </a:xfrm>
                     <a:prstGeom prst="rect">
                       <a:avLst/>
@@ -1523,23 +1613,64 @@
         </w:drawing>
       </w:r>
       <w:r>
-        <w:t xml:space="preserve">Para começar a página de </w:t>
-      </w:r>
-      <w:proofErr w:type="spellStart"/>
-      <w:r>
-        <w:t>login</w:t>
-      </w:r>
-      <w:proofErr w:type="spellEnd"/>
-      <w:r>
-        <w:t xml:space="preserve">, vamos começar pelo input que serve para colocar informações colocamos dois de nossa preferência, um para </w:t>
-      </w:r>
-      <w:proofErr w:type="spellStart"/>
-      <w:r>
-        <w:t>email</w:t>
-      </w:r>
-      <w:proofErr w:type="spellEnd"/>
-      <w:r>
-        <w:t xml:space="preserve"> e outro para senha.</w:t>
+        <w:drawing>
+          <wp:anchor distT="0" distB="0" distL="114300" distR="114300" simplePos="0" relativeHeight="251676672" behindDoc="0" locked="0" layoutInCell="1" allowOverlap="1">
+            <wp:simplePos x="0" y="0"/>
+            <wp:positionH relativeFrom="margin">
+              <wp:posOffset>-571500</wp:posOffset>
+            </wp:positionH>
+            <wp:positionV relativeFrom="margin">
+              <wp:posOffset>3143250</wp:posOffset>
+            </wp:positionV>
+            <wp:extent cx="1895475" cy="2567305"/>
+            <wp:effectExtent l="0" t="0" r="9525" b="4445"/>
+            <wp:wrapSquare wrapText="bothSides"/>
+            <wp:docPr id="17" name="Imagem 17"/>
+            <wp:cNvGraphicFramePr>
+              <a:graphicFrameLocks xmlns:a="http://schemas.openxmlformats.org/drawingml/2006/main" noChangeAspect="1"/>
+            </wp:cNvGraphicFramePr>
+            <a:graphic xmlns:a="http://schemas.openxmlformats.org/drawingml/2006/main">
+              <a:graphicData uri="http://schemas.openxmlformats.org/drawingml/2006/picture">
+                <pic:pic xmlns:pic="http://schemas.openxmlformats.org/drawingml/2006/picture">
+                  <pic:nvPicPr>
+                    <pic:cNvPr id="1" name=""/>
+                    <pic:cNvPicPr/>
+                  </pic:nvPicPr>
+                  <pic:blipFill>
+                    <a:blip r:embed="rId21" cstate="print">
+                      <a:extLst>
+                        <a:ext uri="{28A0092B-C50C-407E-A947-70E740481C1C}">
+                          <a14:useLocalDpi xmlns:a14="http://schemas.microsoft.com/office/drawing/2010/main" val="0"/>
+                        </a:ext>
+                      </a:extLst>
+                    </a:blip>
+                    <a:stretch>
+                      <a:fillRect/>
+                    </a:stretch>
+                  </pic:blipFill>
+                  <pic:spPr>
+                    <a:xfrm>
+                      <a:off x="0" y="0"/>
+                      <a:ext cx="1895475" cy="2567305"/>
+                    </a:xfrm>
+                    <a:prstGeom prst="rect">
+                      <a:avLst/>
+                    </a:prstGeom>
+                  </pic:spPr>
+                </pic:pic>
+              </a:graphicData>
+            </a:graphic>
+            <wp14:sizeRelH relativeFrom="margin">
+              <wp14:pctWidth>0</wp14:pctWidth>
+            </wp14:sizeRelH>
+            <wp14:sizeRelV relativeFrom="margin">
+              <wp14:pctHeight>0</wp14:pctHeight>
+            </wp14:sizeRelV>
+          </wp:anchor>
+        </w:drawing>
+      </w:r>
+      <w:r>
+        <w:t>Para a página de registro devemos colocar todos os campos da imagem e depois personalizarmos da forma que acharmos melhor.</w:t>
       </w:r>
     </w:p>
     <w:p>
@@ -2281,7 +2412,7 @@
 </file>
 
 <file path=customXml/itemProps1.xml><?xml version="1.0" encoding="utf-8"?>
-<ds:datastoreItem xmlns:ds="http://schemas.openxmlformats.org/officeDocument/2006/customXml" ds:itemID="{B69C7280-F1CA-46C0-AC06-9799A35D0D47}">
+<ds:datastoreItem xmlns:ds="http://schemas.openxmlformats.org/officeDocument/2006/customXml" ds:itemID="{B3B240DC-0313-4B65-B5BA-ED35CBA771FE}">
   <ds:schemaRefs>
     <ds:schemaRef ds:uri="http://schemas.openxmlformats.org/officeDocument/2006/bibliography"/>
   </ds:schemaRefs>

</xml_diff>

<commit_message>
Update Ionic -  Documentação do App forms.docx
</commit_message>
<xml_diff>
--- a/Ionic -  Documentação do App forms.docx
+++ b/Ionic -  Documentação do App forms.docx
@@ -20,10 +20,22 @@
       </w:r>
       <w:r>
         <w:tab/>
-        <w:t>2°DS-A  Prof.: Ronan</w:t>
-      </w:r>
-    </w:p>
-    <w:p/>
+        <w:t>2°DS-</w:t>
+      </w:r>
+      <w:proofErr w:type="gramStart"/>
+      <w:r>
+        <w:t>A  Prof.</w:t>
+      </w:r>
+      <w:proofErr w:type="gramEnd"/>
+      <w:r>
+        <w:t>: Ronan</w:t>
+      </w:r>
+    </w:p>
+    <w:p>
+      <w:r>
+        <w:t xml:space="preserve">Link do projeto no GitHub: </w:t>
+      </w:r>
+    </w:p>
     <w:p>
       <w:r>
         <w:t xml:space="preserve">Vamos criar um projeto utilizando Ionic. Para começar vamos abrir o prompt de comando do Windows. </w:t>
@@ -31,7 +43,31 @@
     </w:p>
     <w:p>
       <w:r>
-        <w:t>Utilizamos a tecla Windows+R e digitamos cmd e damos “Enter”.</w:t>
+        <w:t xml:space="preserve">Utilizamos a tecla </w:t>
+      </w:r>
+      <w:proofErr w:type="spellStart"/>
+      <w:r>
+        <w:t>Windows+R</w:t>
+      </w:r>
+      <w:proofErr w:type="spellEnd"/>
+      <w:r>
+        <w:t xml:space="preserve"> e digitamos </w:t>
+      </w:r>
+      <w:proofErr w:type="spellStart"/>
+      <w:r>
+        <w:t>cmd</w:t>
+      </w:r>
+      <w:proofErr w:type="spellEnd"/>
+      <w:r>
+        <w:t xml:space="preserve"> e damos “</w:t>
+      </w:r>
+      <w:proofErr w:type="spellStart"/>
+      <w:r>
+        <w:t>Enter</w:t>
+      </w:r>
+      <w:proofErr w:type="spellEnd"/>
+      <w:r>
+        <w:t>”.</w:t>
       </w:r>
     </w:p>
     <w:p>
@@ -109,13 +145,44 @@
     <w:p/>
     <w:p>
       <w:r>
-        <w:t>Depois no promp digitamos o seguinte comando:</w:t>
-      </w:r>
-    </w:p>
-    <w:p>
-      <w:r>
-        <w:t>cd/ionic  - para entrar na pasta ionic</w:t>
-      </w:r>
+        <w:t xml:space="preserve">Depois no </w:t>
+      </w:r>
+      <w:proofErr w:type="spellStart"/>
+      <w:r>
+        <w:t>promp</w:t>
+      </w:r>
+      <w:proofErr w:type="spellEnd"/>
+      <w:r>
+        <w:t xml:space="preserve"> digitamos o seguinte comando:</w:t>
+      </w:r>
+    </w:p>
+    <w:p>
+      <w:proofErr w:type="spellStart"/>
+      <w:r>
+        <w:t>cd</w:t>
+      </w:r>
+      <w:proofErr w:type="spellEnd"/>
+      <w:r>
+        <w:t>/</w:t>
+      </w:r>
+      <w:proofErr w:type="spellStart"/>
+      <w:proofErr w:type="gramStart"/>
+      <w:r>
+        <w:t>ionic</w:t>
+      </w:r>
+      <w:proofErr w:type="spellEnd"/>
+      <w:r>
+        <w:t xml:space="preserve">  -</w:t>
+      </w:r>
+      <w:proofErr w:type="gramEnd"/>
+      <w:r>
+        <w:t xml:space="preserve"> para entrar na pasta </w:t>
+      </w:r>
+      <w:proofErr w:type="spellStart"/>
+      <w:r>
+        <w:t>ionic</w:t>
+      </w:r>
+      <w:proofErr w:type="spellEnd"/>
     </w:p>
     <w:p>
       <w:r>
@@ -123,7 +190,38 @@
       </w:r>
       <w:r>
         <w:br/>
-        <w:t>ionic start formsApp tabs –type=angular – para criar o projeto</w:t>
+      </w:r>
+      <w:proofErr w:type="spellStart"/>
+      <w:r>
+        <w:t>ionic</w:t>
+      </w:r>
+      <w:proofErr w:type="spellEnd"/>
+      <w:r>
+        <w:t xml:space="preserve"> start </w:t>
+      </w:r>
+      <w:proofErr w:type="spellStart"/>
+      <w:r>
+        <w:t>formsApp</w:t>
+      </w:r>
+      <w:proofErr w:type="spellEnd"/>
+      <w:r>
+        <w:t xml:space="preserve"> </w:t>
+      </w:r>
+      <w:proofErr w:type="spellStart"/>
+      <w:r>
+        <w:t>tabs</w:t>
+      </w:r>
+      <w:proofErr w:type="spellEnd"/>
+      <w:r>
+        <w:t xml:space="preserve"> –</w:t>
+      </w:r>
+      <w:proofErr w:type="spellStart"/>
+      <w:r>
+        <w:t>type</w:t>
+      </w:r>
+      <w:proofErr w:type="spellEnd"/>
+      <w:r>
+        <w:t>=angular – para criar o projeto</w:t>
       </w:r>
     </w:p>
     <w:p>
@@ -189,7 +287,15 @@
         </w:drawing>
       </w:r>
       <w:r>
-        <w:t>Dessa maneira e damos “Enter”. Agora é só esperar criar o projeto</w:t>
+        <w:t>Dessa maneira e damos “</w:t>
+      </w:r>
+      <w:proofErr w:type="spellStart"/>
+      <w:r>
+        <w:t>Enter</w:t>
+      </w:r>
+      <w:proofErr w:type="spellEnd"/>
+      <w:r>
+        <w:t>”. Agora é só esperar criar o projeto</w:t>
       </w:r>
     </w:p>
     <w:p>
@@ -250,7 +356,15 @@
         </w:drawing>
       </w:r>
       <w:r>
-        <w:t>Se você chegou aqui, é porque deu tudo certo. Aperte a tecla “N” e de “Enter”</w:t>
+        <w:t>Se você chegou aqui, é porque deu tudo certo. Aperte a tecla “N” e de “</w:t>
+      </w:r>
+      <w:proofErr w:type="spellStart"/>
+      <w:r>
+        <w:t>Enter</w:t>
+      </w:r>
+      <w:proofErr w:type="spellEnd"/>
+      <w:r>
+        <w:t>”</w:t>
       </w:r>
     </w:p>
     <w:p/>
@@ -263,7 +377,23 @@
     </w:p>
     <w:p>
       <w:r>
-        <w:t>Abra o GitHub Desktop e vá até “File”, “Add Local Repository”</w:t>
+        <w:t>Abra o GitHub Desktop e vá até “File”, “</w:t>
+      </w:r>
+      <w:proofErr w:type="spellStart"/>
+      <w:r>
+        <w:t>Add</w:t>
+      </w:r>
+      <w:proofErr w:type="spellEnd"/>
+      <w:r>
+        <w:t xml:space="preserve"> Local </w:t>
+      </w:r>
+      <w:proofErr w:type="spellStart"/>
+      <w:r>
+        <w:t>Repository</w:t>
+      </w:r>
+      <w:proofErr w:type="spellEnd"/>
+      <w:r>
+        <w:t>”</w:t>
       </w:r>
     </w:p>
     <w:p>
@@ -387,7 +517,15 @@
     <w:p>
       <w:r>
         <w:lastRenderedPageBreak/>
-        <w:t>Depois clicamos em “Choose” e fazemos o caminho até a pasta onde está o nosso projeto</w:t>
+        <w:t>Depois clicamos em “</w:t>
+      </w:r>
+      <w:proofErr w:type="spellStart"/>
+      <w:r>
+        <w:t>Choose</w:t>
+      </w:r>
+      <w:proofErr w:type="spellEnd"/>
+      <w:r>
+        <w:t>” e fazemos o caminho até a pasta onde está o nosso projeto</w:t>
       </w:r>
     </w:p>
     <w:p>
@@ -662,14 +800,58 @@
       </w:r>
     </w:p>
     <w:p>
-      <w:r>
-        <w:t>cd/ionic/fromsApp - para ir para a pasta do projeto</w:t>
-      </w:r>
-    </w:p>
-    <w:p>
-      <w:r>
-        <w:t>Code . – para abrir o VSCode</w:t>
-      </w:r>
+      <w:proofErr w:type="spellStart"/>
+      <w:r>
+        <w:t>cd</w:t>
+      </w:r>
+      <w:proofErr w:type="spellEnd"/>
+      <w:r>
+        <w:t>/</w:t>
+      </w:r>
+      <w:proofErr w:type="spellStart"/>
+      <w:r>
+        <w:t>ionic</w:t>
+      </w:r>
+      <w:proofErr w:type="spellEnd"/>
+      <w:r>
+        <w:t>/</w:t>
+      </w:r>
+      <w:proofErr w:type="spellStart"/>
+      <w:r>
+        <w:t>fromsApp</w:t>
+      </w:r>
+      <w:proofErr w:type="spellEnd"/>
+      <w:r>
+        <w:t xml:space="preserve"> - para ir para a pasta do projeto</w:t>
+      </w:r>
+    </w:p>
+    <w:p>
+      <w:proofErr w:type="spellStart"/>
+      <w:proofErr w:type="gramStart"/>
+      <w:r>
+        <w:t>Code</w:t>
+      </w:r>
+      <w:proofErr w:type="spellEnd"/>
+      <w:r>
+        <w:t xml:space="preserve"> .</w:t>
+      </w:r>
+      <w:proofErr w:type="gramEnd"/>
+      <w:r>
+        <w:t xml:space="preserve"> – </w:t>
+      </w:r>
+      <w:proofErr w:type="gramStart"/>
+      <w:r>
+        <w:t>para</w:t>
+      </w:r>
+      <w:proofErr w:type="gramEnd"/>
+      <w:r>
+        <w:t xml:space="preserve"> abrir o </w:t>
+      </w:r>
+      <w:proofErr w:type="spellStart"/>
+      <w:r>
+        <w:t>VSCode</w:t>
+      </w:r>
+      <w:proofErr w:type="spellEnd"/>
     </w:p>
     <w:p>
       <w:r>
@@ -732,8 +914,21 @@
           </wp:anchor>
         </w:drawing>
       </w:r>
-      <w:r>
-        <w:t>ionic serve -  para abrir o nosso projeto no navegador para ver como ele está ficando.</w:t>
+      <w:proofErr w:type="spellStart"/>
+      <w:r>
+        <w:t>ionic</w:t>
+      </w:r>
+      <w:proofErr w:type="spellEnd"/>
+      <w:r>
+        <w:t xml:space="preserve"> serve </w:t>
+      </w:r>
+      <w:proofErr w:type="gramStart"/>
+      <w:r>
+        <w:t>-  para</w:t>
+      </w:r>
+      <w:proofErr w:type="gramEnd"/>
+      <w:r>
+        <w:t xml:space="preserve"> abrir o nosso projeto no navegador para ver como ele está ficando.</w:t>
       </w:r>
     </w:p>
     <w:p>
@@ -855,7 +1050,23 @@
         </w:drawing>
       </w:r>
       <w:r>
-        <w:t>Agora no VSCode, vamos apagar tudo o que está dentro do “ion-content”</w:t>
+        <w:t xml:space="preserve">Agora no </w:t>
+      </w:r>
+      <w:proofErr w:type="spellStart"/>
+      <w:r>
+        <w:t>VSCode</w:t>
+      </w:r>
+      <w:proofErr w:type="spellEnd"/>
+      <w:r>
+        <w:t>, vamos apagar tudo o que está dentro do “</w:t>
+      </w:r>
+      <w:proofErr w:type="spellStart"/>
+      <w:r>
+        <w:t>ion-content</w:t>
+      </w:r>
+      <w:proofErr w:type="spellEnd"/>
+      <w:r>
+        <w:t>”</w:t>
       </w:r>
     </w:p>
     <w:p/>
@@ -867,7 +1078,23 @@
     <w:p>
       <w:r>
         <w:lastRenderedPageBreak/>
-        <w:t>Agora no prompt vamop apertar a tecla Ctrl+C para parar o server, pois vamos criar duas páginas, a “login” e a “registro”</w:t>
+        <w:t xml:space="preserve">Agora no prompt </w:t>
+      </w:r>
+      <w:proofErr w:type="spellStart"/>
+      <w:r>
+        <w:t>vamop</w:t>
+      </w:r>
+      <w:proofErr w:type="spellEnd"/>
+      <w:r>
+        <w:t xml:space="preserve"> apertar a tecla </w:t>
+      </w:r>
+      <w:proofErr w:type="spellStart"/>
+      <w:r>
+        <w:t>Ctrl+C</w:t>
+      </w:r>
+      <w:proofErr w:type="spellEnd"/>
+      <w:r>
+        <w:t xml:space="preserve"> para parar o server, pois vamos criar duas páginas, a “login” e a “registro”</w:t>
       </w:r>
     </w:p>
     <w:p>
@@ -876,16 +1103,42 @@
       </w:r>
     </w:p>
     <w:p>
-      <w:r>
-        <w:t xml:space="preserve">Ionic </w:t>
-      </w:r>
-      <w:r>
-        <w:t>generate page login – para criar a página “login”</w:t>
-      </w:r>
-    </w:p>
-    <w:p>
-      <w:r>
-        <w:t>Damos “Enter”</w:t>
+      <w:proofErr w:type="spellStart"/>
+      <w:r>
+        <w:t>Ionic</w:t>
+      </w:r>
+      <w:proofErr w:type="spellEnd"/>
+      <w:r>
+        <w:t xml:space="preserve"> </w:t>
+      </w:r>
+      <w:proofErr w:type="spellStart"/>
+      <w:r>
+        <w:t>generate</w:t>
+      </w:r>
+      <w:proofErr w:type="spellEnd"/>
+      <w:r>
+        <w:t xml:space="preserve"> </w:t>
+      </w:r>
+      <w:proofErr w:type="spellStart"/>
+      <w:r>
+        <w:t>page</w:t>
+      </w:r>
+      <w:proofErr w:type="spellEnd"/>
+      <w:r>
+        <w:t xml:space="preserve"> login – para criar a página “login”</w:t>
+      </w:r>
+    </w:p>
+    <w:p>
+      <w:r>
+        <w:t>Damos “</w:t>
+      </w:r>
+      <w:proofErr w:type="spellStart"/>
+      <w:r>
+        <w:t>Enter</w:t>
+      </w:r>
+      <w:proofErr w:type="spellEnd"/>
+      <w:r>
+        <w:t>”</w:t>
       </w:r>
     </w:p>
     <w:p>
@@ -895,7 +1148,15 @@
     </w:p>
     <w:p>
       <w:r>
-        <w:t>Damos “Enter”</w:t>
+        <w:t>Damos “</w:t>
+      </w:r>
+      <w:proofErr w:type="spellStart"/>
+      <w:r>
+        <w:t>Enter</w:t>
+      </w:r>
+      <w:proofErr w:type="spellEnd"/>
+      <w:r>
+        <w:t>”</w:t>
       </w:r>
     </w:p>
     <w:p>
@@ -960,8 +1221,29 @@
           </wp:anchor>
         </w:drawing>
       </w:r>
-      <w:r>
-        <w:t>Ionic generate page registro – para criar a página “registro”</w:t>
+      <w:proofErr w:type="spellStart"/>
+      <w:r>
+        <w:t>Ionic</w:t>
+      </w:r>
+      <w:proofErr w:type="spellEnd"/>
+      <w:r>
+        <w:t xml:space="preserve"> </w:t>
+      </w:r>
+      <w:proofErr w:type="spellStart"/>
+      <w:r>
+        <w:t>generate</w:t>
+      </w:r>
+      <w:proofErr w:type="spellEnd"/>
+      <w:r>
+        <w:t xml:space="preserve"> </w:t>
+      </w:r>
+      <w:proofErr w:type="spellStart"/>
+      <w:r>
+        <w:t>page</w:t>
+      </w:r>
+      <w:proofErr w:type="spellEnd"/>
+      <w:r>
+        <w:t xml:space="preserve"> registro – para criar a página “registro”</w:t>
       </w:r>
     </w:p>
     <w:p>
@@ -971,7 +1253,23 @@
     </w:p>
     <w:p>
       <w:r>
-        <w:t xml:space="preserve">Vamos dar o “Comit” para isso digitamos no campo “Comit” tudo o que nós fizemos até agora, podemos dar um dar um título e fazer uma descrição. Exemplo: </w:t>
+        <w:t>Vamos dar o “</w:t>
+      </w:r>
+      <w:proofErr w:type="spellStart"/>
+      <w:r>
+        <w:t>Comit</w:t>
+      </w:r>
+      <w:proofErr w:type="spellEnd"/>
+      <w:r>
+        <w:t>” para isso digitamos no campo “</w:t>
+      </w:r>
+      <w:proofErr w:type="spellStart"/>
+      <w:r>
+        <w:t>Comit</w:t>
+      </w:r>
+      <w:proofErr w:type="spellEnd"/>
+      <w:r>
+        <w:t xml:space="preserve">” tudo o que nós fizemos até agora, podemos dar um dar um título e fazer uma descrição. Exemplo: </w:t>
       </w:r>
     </w:p>
     <w:p>
@@ -1047,7 +1345,23 @@
     <w:p/>
     <w:p>
       <w:r>
-        <w:t>Apertamos o botão azul e depois clicamos em “Push origin”</w:t>
+        <w:t>Apertamos o botão azul e depois clicamos em “</w:t>
+      </w:r>
+      <w:proofErr w:type="spellStart"/>
+      <w:r>
+        <w:t>Push</w:t>
+      </w:r>
+      <w:proofErr w:type="spellEnd"/>
+      <w:r>
+        <w:t xml:space="preserve"> </w:t>
+      </w:r>
+      <w:proofErr w:type="spellStart"/>
+      <w:r>
+        <w:t>origin</w:t>
+      </w:r>
+      <w:proofErr w:type="spellEnd"/>
+      <w:r>
+        <w:t>”</w:t>
       </w:r>
     </w:p>
     <w:p>
@@ -1175,7 +1489,15 @@
         </w:drawing>
       </w:r>
       <w:r>
-        <w:t>Para começar a página de login, vamos começar pelo input que serve para colocar informações colocamos dois de nossa preferência, um para email e outro para senha.</w:t>
+        <w:t xml:space="preserve">Para começar a página de login, vamos começar pelo input que serve para colocar informações colocamos dois de nossa preferência, um para </w:t>
+      </w:r>
+      <w:proofErr w:type="spellStart"/>
+      <w:r>
+        <w:t>email</w:t>
+      </w:r>
+      <w:proofErr w:type="spellEnd"/>
+      <w:r>
+        <w:t xml:space="preserve"> e outro para senha.</w:t>
       </w:r>
       <w:r>
         <w:t xml:space="preserve"> Depois só personalizar da forma que achar melhor.</w:t>
@@ -1429,7 +1751,15 @@
         </w:drawing>
       </w:r>
       <w:r>
-        <w:t>No tab 1 colocaremos botões para “Login” e “Registrar-se”</w:t>
+        <w:t xml:space="preserve">No </w:t>
+      </w:r>
+      <w:proofErr w:type="spellStart"/>
+      <w:r>
+        <w:t>tab</w:t>
+      </w:r>
+      <w:proofErr w:type="spellEnd"/>
+      <w:r>
+        <w:t xml:space="preserve"> 1 colocaremos botões para “Login” e “Registrar-se”</w:t>
       </w:r>
       <w:r>
         <w:rPr>
@@ -1599,8 +1929,26 @@
     </w:p>
     <w:p>
       <w:r>
-        <w:t>Depois de rodados e instalados no prompt de comando, vamos no vsCode e procuramos a página app.module.ts</w:t>
-      </w:r>
+        <w:t xml:space="preserve">Depois de rodados e instalados no prompt de comando, vamos no </w:t>
+      </w:r>
+      <w:proofErr w:type="spellStart"/>
+      <w:r>
+        <w:t>vsCode</w:t>
+      </w:r>
+      <w:proofErr w:type="spellEnd"/>
+      <w:r>
+        <w:t xml:space="preserve"> e procuramos a página </w:t>
+      </w:r>
+      <w:proofErr w:type="spellStart"/>
+      <w:proofErr w:type="gramStart"/>
+      <w:r>
+        <w:t>app.module</w:t>
+      </w:r>
+      <w:proofErr w:type="gramEnd"/>
+      <w:r>
+        <w:t>.ts</w:t>
+      </w:r>
+      <w:proofErr w:type="spellEnd"/>
     </w:p>
     <w:p>
       <w:r>
@@ -1644,7 +1992,41 @@
           <w:szCs w:val="20"/>
           <w:lang w:val="en-US" w:eastAsia="pt-BR"/>
         </w:rPr>
-        <w:t>import { IonicStorageModule } from '@ionic/storage-angular';</w:t>
+        <w:t xml:space="preserve">import </w:t>
+      </w:r>
+      <w:proofErr w:type="gramStart"/>
+      <w:r>
+        <w:rPr>
+          <w:rFonts w:ascii="Consolas" w:eastAsia="Times New Roman" w:hAnsi="Consolas" w:cs="Courier New"/>
+          <w:color w:val="24292F"/>
+          <w:sz w:val="20"/>
+          <w:szCs w:val="20"/>
+          <w:lang w:val="en-US" w:eastAsia="pt-BR"/>
+        </w:rPr>
+        <w:t xml:space="preserve">{ </w:t>
+      </w:r>
+      <w:proofErr w:type="spellStart"/>
+      <w:r>
+        <w:rPr>
+          <w:rFonts w:ascii="Consolas" w:eastAsia="Times New Roman" w:hAnsi="Consolas" w:cs="Courier New"/>
+          <w:color w:val="24292F"/>
+          <w:sz w:val="20"/>
+          <w:szCs w:val="20"/>
+          <w:lang w:val="en-US" w:eastAsia="pt-BR"/>
+        </w:rPr>
+        <w:t>IonicStorageModule</w:t>
+      </w:r>
+      <w:proofErr w:type="spellEnd"/>
+      <w:proofErr w:type="gramEnd"/>
+      <w:r>
+        <w:rPr>
+          <w:rFonts w:ascii="Consolas" w:eastAsia="Times New Roman" w:hAnsi="Consolas" w:cs="Courier New"/>
+          <w:color w:val="24292F"/>
+          <w:sz w:val="20"/>
+          <w:szCs w:val="20"/>
+          <w:lang w:val="en-US" w:eastAsia="pt-BR"/>
+        </w:rPr>
+        <w:t xml:space="preserve"> } from '@ionic/storage-angular';</w:t>
       </w:r>
     </w:p>
     <w:p/>
@@ -1653,15 +2035,39 @@
         <w:t xml:space="preserve">Depois mais </w:t>
       </w:r>
       <w:r>
-        <w:t>para baixo no código vamos organizar os imports para ficar mais fácil de localizarmos as coisas.</w:t>
-      </w:r>
-      <w:r>
-        <w:t xml:space="preserve"> Um a baixo do outro.</w:t>
-      </w:r>
-    </w:p>
-    <w:p>
-      <w:r>
-        <w:t>Dessa forma, sempre no final de tudo apertando as teclas Ctrl+shift+F para formatar o código de uma maneira melhor para enxergarmos/compreendermos.</w:t>
+        <w:t xml:space="preserve">para baixo no código vamos organizar os </w:t>
+      </w:r>
+      <w:proofErr w:type="spellStart"/>
+      <w:r>
+        <w:t>imports</w:t>
+      </w:r>
+      <w:proofErr w:type="spellEnd"/>
+      <w:r>
+        <w:t xml:space="preserve"> para ficar mais fácil de localizarmos as coisas.</w:t>
+      </w:r>
+      <w:r>
+        <w:t xml:space="preserve"> Um </w:t>
+      </w:r>
+      <w:proofErr w:type="gramStart"/>
+      <w:r>
+        <w:t>a baixo</w:t>
+      </w:r>
+      <w:proofErr w:type="gramEnd"/>
+      <w:r>
+        <w:t xml:space="preserve"> do outro.</w:t>
+      </w:r>
+    </w:p>
+    <w:p>
+      <w:r>
+        <w:t xml:space="preserve">Dessa forma, sempre no final de tudo apertando as teclas </w:t>
+      </w:r>
+      <w:proofErr w:type="spellStart"/>
+      <w:r>
+        <w:t>Ctrl+shift+F</w:t>
+      </w:r>
+      <w:proofErr w:type="spellEnd"/>
+      <w:r>
+        <w:t xml:space="preserve"> para formatar o código de uma maneira melhor para enxergarmos/compreendermos.</w:t>
       </w:r>
     </w:p>
     <w:p/>
@@ -1719,6 +2125,7 @@
           <w:lang w:val="en-US"/>
         </w:rPr>
       </w:pPr>
+      <w:proofErr w:type="spellStart"/>
       <w:r>
         <w:rPr>
           <w:rStyle w:val="pl-smi"/>
@@ -1746,6 +2153,7 @@
         </w:rPr>
         <w:t>forRoot</w:t>
       </w:r>
+      <w:proofErr w:type="spellEnd"/>
       <w:r>
         <w:rPr>
           <w:rStyle w:val="pl-kos"/>
@@ -1797,7 +2205,27 @@
           <w:color w:val="24292F"/>
           <w:lang w:val="en-US"/>
         </w:rPr>
-        <w:t>'__mydb'</w:t>
+        <w:t>'__</w:t>
+      </w:r>
+      <w:proofErr w:type="spellStart"/>
+      <w:r>
+        <w:rPr>
+          <w:rStyle w:val="pl-s"/>
+          <w:rFonts w:ascii="Consolas" w:hAnsi="Consolas"/>
+          <w:color w:val="24292F"/>
+          <w:lang w:val="en-US"/>
+        </w:rPr>
+        <w:t>mydb</w:t>
+      </w:r>
+      <w:proofErr w:type="spellEnd"/>
+      <w:r>
+        <w:rPr>
+          <w:rStyle w:val="pl-s"/>
+          <w:rFonts w:ascii="Consolas" w:hAnsi="Consolas"/>
+          <w:color w:val="24292F"/>
+          <w:lang w:val="en-US"/>
+        </w:rPr>
+        <w:t>'</w:t>
       </w:r>
       <w:r>
         <w:rPr>
@@ -1826,6 +2254,7 @@
         </w:rPr>
         <w:t xml:space="preserve">     </w:t>
       </w:r>
+      <w:proofErr w:type="spellStart"/>
       <w:r>
         <w:rPr>
           <w:rStyle w:val="pl-c1"/>
@@ -1835,6 +2264,7 @@
         </w:rPr>
         <w:t>driverOrder</w:t>
       </w:r>
+      <w:proofErr w:type="spellEnd"/>
       <w:r>
         <w:rPr>
           <w:rFonts w:ascii="Consolas" w:hAnsi="Consolas"/>
@@ -1852,6 +2282,7 @@
         </w:rPr>
         <w:t>[</w:t>
       </w:r>
+      <w:proofErr w:type="spellStart"/>
       <w:r>
         <w:rPr>
           <w:rStyle w:val="pl-smi"/>
@@ -1879,6 +2310,7 @@
         </w:rPr>
         <w:t>IndexedDB</w:t>
       </w:r>
+      <w:proofErr w:type="spellEnd"/>
       <w:r>
         <w:rPr>
           <w:rStyle w:val="pl-kos"/>
@@ -1896,6 +2328,7 @@
         </w:rPr>
         <w:t xml:space="preserve"> </w:t>
       </w:r>
+      <w:proofErr w:type="spellStart"/>
       <w:r>
         <w:rPr>
           <w:rStyle w:val="pl-smi"/>
@@ -1923,6 +2356,7 @@
         </w:rPr>
         <w:t>LocalStorage</w:t>
       </w:r>
+      <w:proofErr w:type="spellEnd"/>
       <w:r>
         <w:rPr>
           <w:rStyle w:val="pl-kos"/>
@@ -1985,7 +2419,27 @@
           <w:sz w:val="22"/>
           <w:szCs w:val="22"/>
         </w:rPr>
-        <w:t>Deixando dessa forma aqui, caso de erro, vá até o final da palavra “Drivers” e aperte Ctrl+Tecla espaço e faça a importação dos drivers.</w:t>
+        <w:t xml:space="preserve">Deixando dessa forma aqui, caso de erro, vá até o final da palavra “Drivers” e aperte </w:t>
+      </w:r>
+      <w:proofErr w:type="spellStart"/>
+      <w:r>
+        <w:rPr>
+          <w:rFonts w:asciiTheme="minorHAnsi" w:hAnsiTheme="minorHAnsi" w:cstheme="minorHAnsi"/>
+          <w:color w:val="24292F"/>
+          <w:sz w:val="22"/>
+          <w:szCs w:val="22"/>
+        </w:rPr>
+        <w:t>Ctrl+Tecla</w:t>
+      </w:r>
+      <w:proofErr w:type="spellEnd"/>
+      <w:r>
+        <w:rPr>
+          <w:rFonts w:asciiTheme="minorHAnsi" w:hAnsiTheme="minorHAnsi" w:cstheme="minorHAnsi"/>
+          <w:color w:val="24292F"/>
+          <w:sz w:val="22"/>
+          <w:szCs w:val="22"/>
+        </w:rPr>
+        <w:t xml:space="preserve"> espaço e faça a importação dos drivers.</w:t>
       </w:r>
     </w:p>
     <w:p>
@@ -2119,7 +2573,27 @@
           <w:sz w:val="22"/>
           <w:szCs w:val="22"/>
         </w:rPr>
-        <w:t>A parte da declaração de nome do Banco de dados vamos apagar, para que o Ionic utilize o nome padrão.</w:t>
+        <w:t xml:space="preserve">A parte da declaração de nome do Banco de dados vamos apagar, para que o </w:t>
+      </w:r>
+      <w:proofErr w:type="spellStart"/>
+      <w:r>
+        <w:rPr>
+          <w:rFonts w:asciiTheme="minorHAnsi" w:hAnsiTheme="minorHAnsi" w:cstheme="minorHAnsi"/>
+          <w:color w:val="24292F"/>
+          <w:sz w:val="22"/>
+          <w:szCs w:val="22"/>
+        </w:rPr>
+        <w:t>Ionic</w:t>
+      </w:r>
+      <w:proofErr w:type="spellEnd"/>
+      <w:r>
+        <w:rPr>
+          <w:rFonts w:asciiTheme="minorHAnsi" w:hAnsiTheme="minorHAnsi" w:cstheme="minorHAnsi"/>
+          <w:color w:val="24292F"/>
+          <w:sz w:val="22"/>
+          <w:szCs w:val="22"/>
+        </w:rPr>
+        <w:t xml:space="preserve"> utilize o nome padrão.</w:t>
       </w:r>
     </w:p>
     <w:p/>
@@ -2129,10 +2603,1297 @@
       </w:r>
     </w:p>
     <w:p>
-      <w:r>
-        <w:t>ionic generate service services/storage</w:t>
-      </w:r>
-    </w:p>
+      <w:proofErr w:type="spellStart"/>
+      <w:r>
+        <w:t>ionic</w:t>
+      </w:r>
+      <w:proofErr w:type="spellEnd"/>
+      <w:r>
+        <w:t xml:space="preserve"> </w:t>
+      </w:r>
+      <w:proofErr w:type="spellStart"/>
+      <w:r>
+        <w:t>generate</w:t>
+      </w:r>
+      <w:proofErr w:type="spellEnd"/>
+      <w:r>
+        <w:t xml:space="preserve"> </w:t>
+      </w:r>
+      <w:proofErr w:type="spellStart"/>
+      <w:r>
+        <w:t>service</w:t>
+      </w:r>
+      <w:proofErr w:type="spellEnd"/>
+      <w:r>
+        <w:t xml:space="preserve"> </w:t>
+      </w:r>
+      <w:proofErr w:type="spellStart"/>
+      <w:r>
+        <w:t>services</w:t>
+      </w:r>
+      <w:proofErr w:type="spellEnd"/>
+      <w:r>
+        <w:t>/</w:t>
+      </w:r>
+      <w:proofErr w:type="spellStart"/>
+      <w:r>
+        <w:t>storage</w:t>
+      </w:r>
+      <w:proofErr w:type="spellEnd"/>
+    </w:p>
+    <w:p>
+      <w:r>
+        <w:lastRenderedPageBreak/>
+        <w:t xml:space="preserve">Após isso verifique se foi criado a pasta </w:t>
+      </w:r>
+      <w:proofErr w:type="spellStart"/>
+      <w:r>
+        <w:t>services</w:t>
+      </w:r>
+      <w:proofErr w:type="spellEnd"/>
+      <w:r>
+        <w:t xml:space="preserve"> no </w:t>
+      </w:r>
+      <w:proofErr w:type="spellStart"/>
+      <w:r>
+        <w:t>VScode</w:t>
+      </w:r>
+      <w:proofErr w:type="spellEnd"/>
+      <w:r>
+        <w:t xml:space="preserve"> e vá até a </w:t>
+      </w:r>
+      <w:proofErr w:type="spellStart"/>
+      <w:proofErr w:type="gramStart"/>
+      <w:r>
+        <w:t>storage.services</w:t>
+      </w:r>
+      <w:proofErr w:type="gramEnd"/>
+      <w:r>
+        <w:t>.ts</w:t>
+      </w:r>
+      <w:proofErr w:type="spellEnd"/>
+      <w:r>
+        <w:t>.</w:t>
+      </w:r>
+    </w:p>
+    <w:p>
+      <w:r>
+        <w:t xml:space="preserve">Depois disso vá até o </w:t>
+      </w:r>
+      <w:proofErr w:type="spellStart"/>
+      <w:r>
+        <w:t>git</w:t>
+      </w:r>
+      <w:proofErr w:type="spellEnd"/>
+      <w:r>
+        <w:t xml:space="preserve"> hub de onde estamos aproveitando os códigos.</w:t>
+      </w:r>
+    </w:p>
+    <w:p>
+      <w:pPr>
+        <w:rPr>
+          <w:lang w:val="en-US"/>
+        </w:rPr>
+      </w:pPr>
+      <w:r>
+        <w:rPr>
+          <w:rFonts w:ascii="Consolas" w:hAnsi="Consolas"/>
+          <w:color w:val="24292F"/>
+          <w:lang w:val="en-US"/>
+        </w:rPr>
+        <w:t xml:space="preserve">  </w:t>
+      </w:r>
+      <w:r>
+        <w:rPr>
+          <w:rStyle w:val="pl-k"/>
+          <w:rFonts w:ascii="Consolas" w:hAnsi="Consolas"/>
+          <w:color w:val="24292F"/>
+          <w:lang w:val="en-US"/>
+        </w:rPr>
+        <w:t>private</w:t>
+      </w:r>
+      <w:r>
+        <w:rPr>
+          <w:rFonts w:ascii="Consolas" w:hAnsi="Consolas"/>
+          <w:color w:val="24292F"/>
+          <w:lang w:val="en-US"/>
+        </w:rPr>
+        <w:t xml:space="preserve"> </w:t>
+      </w:r>
+      <w:r>
+        <w:rPr>
+          <w:rStyle w:val="pl-c1"/>
+          <w:rFonts w:ascii="Consolas" w:hAnsi="Consolas"/>
+          <w:color w:val="24292F"/>
+          <w:lang w:val="en-US"/>
+        </w:rPr>
+        <w:t>_storage</w:t>
+      </w:r>
+      <w:r>
+        <w:rPr>
+          <w:rFonts w:ascii="Consolas" w:hAnsi="Consolas"/>
+          <w:color w:val="24292F"/>
+          <w:lang w:val="en-US"/>
+        </w:rPr>
+        <w:t xml:space="preserve">: </w:t>
+      </w:r>
+      <w:r>
+        <w:rPr>
+          <w:rStyle w:val="pl-smi"/>
+          <w:rFonts w:ascii="Consolas" w:hAnsi="Consolas"/>
+          <w:color w:val="24292F"/>
+          <w:lang w:val="en-US"/>
+        </w:rPr>
+        <w:t>Storage</w:t>
+      </w:r>
+      <w:r>
+        <w:rPr>
+          <w:rFonts w:ascii="Consolas" w:hAnsi="Consolas"/>
+          <w:color w:val="24292F"/>
+          <w:lang w:val="en-US"/>
+        </w:rPr>
+        <w:t xml:space="preserve"> </w:t>
+      </w:r>
+      <w:r>
+        <w:rPr>
+          <w:rStyle w:val="pl-c1"/>
+          <w:rFonts w:ascii="Consolas" w:hAnsi="Consolas"/>
+          <w:color w:val="24292F"/>
+          <w:lang w:val="en-US"/>
+        </w:rPr>
+        <w:t>|</w:t>
+      </w:r>
+      <w:r>
+        <w:rPr>
+          <w:rFonts w:ascii="Consolas" w:hAnsi="Consolas"/>
+          <w:color w:val="24292F"/>
+          <w:lang w:val="en-US"/>
+        </w:rPr>
+        <w:t xml:space="preserve"> </w:t>
+      </w:r>
+      <w:r>
+        <w:rPr>
+          <w:rStyle w:val="pl-c1"/>
+          <w:rFonts w:ascii="Consolas" w:hAnsi="Consolas"/>
+          <w:color w:val="24292F"/>
+          <w:lang w:val="en-US"/>
+        </w:rPr>
+        <w:t>null</w:t>
+      </w:r>
+      <w:r>
+        <w:rPr>
+          <w:rFonts w:ascii="Consolas" w:hAnsi="Consolas"/>
+          <w:color w:val="24292F"/>
+          <w:lang w:val="en-US"/>
+        </w:rPr>
+        <w:t xml:space="preserve"> </w:t>
+      </w:r>
+      <w:r>
+        <w:rPr>
+          <w:rStyle w:val="pl-c1"/>
+          <w:rFonts w:ascii="Consolas" w:hAnsi="Consolas"/>
+          <w:color w:val="24292F"/>
+          <w:lang w:val="en-US"/>
+        </w:rPr>
+        <w:t>=</w:t>
+      </w:r>
+      <w:r>
+        <w:rPr>
+          <w:rFonts w:ascii="Consolas" w:hAnsi="Consolas"/>
+          <w:color w:val="24292F"/>
+          <w:lang w:val="en-US"/>
+        </w:rPr>
+        <w:t xml:space="preserve"> </w:t>
+      </w:r>
+      <w:proofErr w:type="gramStart"/>
+      <w:r>
+        <w:rPr>
+          <w:rStyle w:val="pl-c1"/>
+          <w:rFonts w:ascii="Consolas" w:hAnsi="Consolas"/>
+          <w:color w:val="24292F"/>
+          <w:lang w:val="en-US"/>
+        </w:rPr>
+        <w:t>null</w:t>
+      </w:r>
+      <w:r>
+        <w:rPr>
+          <w:rStyle w:val="pl-kos"/>
+          <w:rFonts w:ascii="Consolas" w:hAnsi="Consolas"/>
+          <w:color w:val="24292F"/>
+          <w:lang w:val="en-US"/>
+        </w:rPr>
+        <w:t>;</w:t>
+      </w:r>
+      <w:proofErr w:type="gramEnd"/>
+    </w:p>
+    <w:p>
+      <w:pPr>
+        <w:pStyle w:val="Pr-formataoHTML"/>
+        <w:rPr>
+          <w:rFonts w:ascii="Consolas" w:hAnsi="Consolas"/>
+          <w:color w:val="24292F"/>
+          <w:lang w:val="en-US"/>
+        </w:rPr>
+      </w:pPr>
+    </w:p>
+    <w:p>
+      <w:pPr>
+        <w:pStyle w:val="Pr-formataoHTML"/>
+        <w:rPr>
+          <w:rFonts w:ascii="Consolas" w:hAnsi="Consolas"/>
+          <w:color w:val="24292F"/>
+          <w:lang w:val="en-US"/>
+        </w:rPr>
+      </w:pPr>
+      <w:r>
+        <w:rPr>
+          <w:rFonts w:ascii="Consolas" w:hAnsi="Consolas"/>
+          <w:color w:val="24292F"/>
+          <w:lang w:val="en-US"/>
+        </w:rPr>
+        <w:t xml:space="preserve">  </w:t>
+      </w:r>
+      <w:proofErr w:type="gramStart"/>
+      <w:r>
+        <w:rPr>
+          <w:rStyle w:val="pl-en"/>
+          <w:rFonts w:ascii="Consolas" w:hAnsi="Consolas"/>
+          <w:color w:val="24292F"/>
+          <w:lang w:val="en-US"/>
+        </w:rPr>
+        <w:t>constructor</w:t>
+      </w:r>
+      <w:r>
+        <w:rPr>
+          <w:rStyle w:val="pl-kos"/>
+          <w:rFonts w:ascii="Consolas" w:hAnsi="Consolas"/>
+          <w:color w:val="24292F"/>
+          <w:lang w:val="en-US"/>
+        </w:rPr>
+        <w:t>(</w:t>
+      </w:r>
+      <w:proofErr w:type="gramEnd"/>
+      <w:r>
+        <w:rPr>
+          <w:rStyle w:val="pl-k"/>
+          <w:rFonts w:ascii="Consolas" w:hAnsi="Consolas"/>
+          <w:color w:val="24292F"/>
+          <w:lang w:val="en-US"/>
+        </w:rPr>
+        <w:t>private</w:t>
+      </w:r>
+      <w:r>
+        <w:rPr>
+          <w:rFonts w:ascii="Consolas" w:hAnsi="Consolas"/>
+          <w:color w:val="24292F"/>
+          <w:lang w:val="en-US"/>
+        </w:rPr>
+        <w:t xml:space="preserve"> </w:t>
+      </w:r>
+      <w:r>
+        <w:rPr>
+          <w:rStyle w:val="pl-s1"/>
+          <w:rFonts w:ascii="Consolas" w:hAnsi="Consolas"/>
+          <w:color w:val="24292F"/>
+          <w:lang w:val="en-US"/>
+        </w:rPr>
+        <w:t>storage</w:t>
+      </w:r>
+      <w:r>
+        <w:rPr>
+          <w:rFonts w:ascii="Consolas" w:hAnsi="Consolas"/>
+          <w:color w:val="24292F"/>
+          <w:lang w:val="en-US"/>
+        </w:rPr>
+        <w:t xml:space="preserve">: </w:t>
+      </w:r>
+      <w:r>
+        <w:rPr>
+          <w:rStyle w:val="pl-smi"/>
+          <w:rFonts w:ascii="Consolas" w:hAnsi="Consolas"/>
+          <w:color w:val="24292F"/>
+          <w:lang w:val="en-US"/>
+        </w:rPr>
+        <w:t>Storage</w:t>
+      </w:r>
+      <w:r>
+        <w:rPr>
+          <w:rStyle w:val="pl-kos"/>
+          <w:rFonts w:ascii="Consolas" w:hAnsi="Consolas"/>
+          <w:color w:val="24292F"/>
+          <w:lang w:val="en-US"/>
+        </w:rPr>
+        <w:t>)</w:t>
+      </w:r>
+      <w:r>
+        <w:rPr>
+          <w:rFonts w:ascii="Consolas" w:hAnsi="Consolas"/>
+          <w:color w:val="24292F"/>
+          <w:lang w:val="en-US"/>
+        </w:rPr>
+        <w:t xml:space="preserve"> </w:t>
+      </w:r>
+      <w:r>
+        <w:rPr>
+          <w:rStyle w:val="pl-kos"/>
+          <w:rFonts w:ascii="Consolas" w:hAnsi="Consolas"/>
+          <w:color w:val="24292F"/>
+          <w:lang w:val="en-US"/>
+        </w:rPr>
+        <w:t>{</w:t>
+      </w:r>
+    </w:p>
+    <w:p>
+      <w:pPr>
+        <w:pStyle w:val="Pr-formataoHTML"/>
+        <w:rPr>
+          <w:rFonts w:ascii="Consolas" w:hAnsi="Consolas"/>
+          <w:color w:val="24292F"/>
+          <w:lang w:val="en-US"/>
+        </w:rPr>
+      </w:pPr>
+      <w:r>
+        <w:rPr>
+          <w:rFonts w:ascii="Consolas" w:hAnsi="Consolas"/>
+          <w:color w:val="24292F"/>
+          <w:lang w:val="en-US"/>
+        </w:rPr>
+        <w:t xml:space="preserve">    </w:t>
+      </w:r>
+      <w:proofErr w:type="spellStart"/>
+      <w:proofErr w:type="gramStart"/>
+      <w:r>
+        <w:rPr>
+          <w:rStyle w:val="pl-smi"/>
+          <w:rFonts w:ascii="Consolas" w:hAnsi="Consolas"/>
+          <w:color w:val="24292F"/>
+          <w:lang w:val="en-US"/>
+        </w:rPr>
+        <w:t>this</w:t>
+      </w:r>
+      <w:r>
+        <w:rPr>
+          <w:rStyle w:val="pl-kos"/>
+          <w:rFonts w:ascii="Consolas" w:hAnsi="Consolas"/>
+          <w:color w:val="24292F"/>
+          <w:lang w:val="en-US"/>
+        </w:rPr>
+        <w:t>.</w:t>
+      </w:r>
+      <w:r>
+        <w:rPr>
+          <w:rStyle w:val="pl-en"/>
+          <w:rFonts w:ascii="Consolas" w:hAnsi="Consolas"/>
+          <w:color w:val="24292F"/>
+          <w:lang w:val="en-US"/>
+        </w:rPr>
+        <w:t>init</w:t>
+      </w:r>
+      <w:proofErr w:type="spellEnd"/>
+      <w:proofErr w:type="gramEnd"/>
+      <w:r>
+        <w:rPr>
+          <w:rStyle w:val="pl-kos"/>
+          <w:rFonts w:ascii="Consolas" w:hAnsi="Consolas"/>
+          <w:color w:val="24292F"/>
+          <w:lang w:val="en-US"/>
+        </w:rPr>
+        <w:t>();</w:t>
+      </w:r>
+    </w:p>
+    <w:p>
+      <w:pPr>
+        <w:pStyle w:val="Pr-formataoHTML"/>
+        <w:rPr>
+          <w:rFonts w:ascii="Consolas" w:hAnsi="Consolas"/>
+          <w:color w:val="24292F"/>
+          <w:lang w:val="en-US"/>
+        </w:rPr>
+      </w:pPr>
+      <w:r>
+        <w:rPr>
+          <w:rFonts w:ascii="Consolas" w:hAnsi="Consolas"/>
+          <w:color w:val="24292F"/>
+          <w:lang w:val="en-US"/>
+        </w:rPr>
+        <w:t xml:space="preserve">  </w:t>
+      </w:r>
+      <w:r>
+        <w:rPr>
+          <w:rStyle w:val="pl-kos"/>
+          <w:rFonts w:ascii="Consolas" w:hAnsi="Consolas"/>
+          <w:color w:val="24292F"/>
+          <w:lang w:val="en-US"/>
+        </w:rPr>
+        <w:t>}</w:t>
+      </w:r>
+    </w:p>
+    <w:p>
+      <w:pPr>
+        <w:pStyle w:val="Pr-formataoHTML"/>
+        <w:rPr>
+          <w:rFonts w:ascii="Consolas" w:hAnsi="Consolas"/>
+          <w:color w:val="24292F"/>
+          <w:lang w:val="en-US"/>
+        </w:rPr>
+      </w:pPr>
+    </w:p>
+    <w:p>
+      <w:pPr>
+        <w:pStyle w:val="Pr-formataoHTML"/>
+        <w:rPr>
+          <w:rFonts w:ascii="Consolas" w:hAnsi="Consolas"/>
+          <w:color w:val="24292F"/>
+          <w:lang w:val="en-US"/>
+        </w:rPr>
+      </w:pPr>
+      <w:r>
+        <w:rPr>
+          <w:rFonts w:ascii="Consolas" w:hAnsi="Consolas"/>
+          <w:color w:val="24292F"/>
+          <w:lang w:val="en-US"/>
+        </w:rPr>
+        <w:t xml:space="preserve">  </w:t>
+      </w:r>
+      <w:r>
+        <w:rPr>
+          <w:rStyle w:val="pl-k"/>
+          <w:rFonts w:ascii="Consolas" w:hAnsi="Consolas"/>
+          <w:color w:val="24292F"/>
+          <w:lang w:val="en-US"/>
+        </w:rPr>
+        <w:t>async</w:t>
+      </w:r>
+      <w:r>
+        <w:rPr>
+          <w:rFonts w:ascii="Consolas" w:hAnsi="Consolas"/>
+          <w:color w:val="24292F"/>
+          <w:lang w:val="en-US"/>
+        </w:rPr>
+        <w:t xml:space="preserve"> </w:t>
+      </w:r>
+      <w:proofErr w:type="spellStart"/>
+      <w:proofErr w:type="gramStart"/>
+      <w:r>
+        <w:rPr>
+          <w:rStyle w:val="pl-en"/>
+          <w:rFonts w:ascii="Consolas" w:hAnsi="Consolas"/>
+          <w:color w:val="24292F"/>
+          <w:lang w:val="en-US"/>
+        </w:rPr>
+        <w:t>init</w:t>
+      </w:r>
+      <w:proofErr w:type="spellEnd"/>
+      <w:r>
+        <w:rPr>
+          <w:rStyle w:val="pl-kos"/>
+          <w:rFonts w:ascii="Consolas" w:hAnsi="Consolas"/>
+          <w:color w:val="24292F"/>
+          <w:lang w:val="en-US"/>
+        </w:rPr>
+        <w:t>(</w:t>
+      </w:r>
+      <w:proofErr w:type="gramEnd"/>
+      <w:r>
+        <w:rPr>
+          <w:rStyle w:val="pl-kos"/>
+          <w:rFonts w:ascii="Consolas" w:hAnsi="Consolas"/>
+          <w:color w:val="24292F"/>
+          <w:lang w:val="en-US"/>
+        </w:rPr>
+        <w:t>)</w:t>
+      </w:r>
+      <w:r>
+        <w:rPr>
+          <w:rFonts w:ascii="Consolas" w:hAnsi="Consolas"/>
+          <w:color w:val="24292F"/>
+          <w:lang w:val="en-US"/>
+        </w:rPr>
+        <w:t xml:space="preserve"> </w:t>
+      </w:r>
+      <w:r>
+        <w:rPr>
+          <w:rStyle w:val="pl-kos"/>
+          <w:rFonts w:ascii="Consolas" w:hAnsi="Consolas"/>
+          <w:color w:val="24292F"/>
+          <w:lang w:val="en-US"/>
+        </w:rPr>
+        <w:t>{</w:t>
+      </w:r>
+    </w:p>
+    <w:p>
+      <w:pPr>
+        <w:pStyle w:val="Pr-formataoHTML"/>
+        <w:rPr>
+          <w:rFonts w:ascii="Consolas" w:hAnsi="Consolas"/>
+          <w:color w:val="24292F"/>
+          <w:lang w:val="en-US"/>
+        </w:rPr>
+      </w:pPr>
+      <w:r>
+        <w:rPr>
+          <w:rFonts w:ascii="Consolas" w:hAnsi="Consolas"/>
+          <w:color w:val="24292F"/>
+          <w:lang w:val="en-US"/>
+        </w:rPr>
+        <w:t xml:space="preserve">    </w:t>
+      </w:r>
+      <w:r>
+        <w:rPr>
+          <w:rStyle w:val="pl-c"/>
+          <w:rFonts w:ascii="Consolas" w:hAnsi="Consolas"/>
+          <w:color w:val="24292F"/>
+          <w:lang w:val="en-US"/>
+        </w:rPr>
+        <w:t xml:space="preserve">// If using, define drivers here: await </w:t>
+      </w:r>
+      <w:proofErr w:type="spellStart"/>
+      <w:proofErr w:type="gramStart"/>
+      <w:r>
+        <w:rPr>
+          <w:rStyle w:val="pl-c"/>
+          <w:rFonts w:ascii="Consolas" w:hAnsi="Consolas"/>
+          <w:color w:val="24292F"/>
+          <w:lang w:val="en-US"/>
+        </w:rPr>
+        <w:t>this.storage</w:t>
+      </w:r>
+      <w:proofErr w:type="gramEnd"/>
+      <w:r>
+        <w:rPr>
+          <w:rStyle w:val="pl-c"/>
+          <w:rFonts w:ascii="Consolas" w:hAnsi="Consolas"/>
+          <w:color w:val="24292F"/>
+          <w:lang w:val="en-US"/>
+        </w:rPr>
+        <w:t>.defineDriver</w:t>
+      </w:r>
+      <w:proofErr w:type="spellEnd"/>
+      <w:r>
+        <w:rPr>
+          <w:rStyle w:val="pl-c"/>
+          <w:rFonts w:ascii="Consolas" w:hAnsi="Consolas"/>
+          <w:color w:val="24292F"/>
+          <w:lang w:val="en-US"/>
+        </w:rPr>
+        <w:t>(/*...*/);</w:t>
+      </w:r>
+    </w:p>
+    <w:p>
+      <w:pPr>
+        <w:pStyle w:val="Pr-formataoHTML"/>
+        <w:rPr>
+          <w:rFonts w:ascii="Consolas" w:hAnsi="Consolas"/>
+          <w:color w:val="24292F"/>
+          <w:lang w:val="en-US"/>
+        </w:rPr>
+      </w:pPr>
+      <w:r>
+        <w:rPr>
+          <w:rFonts w:ascii="Consolas" w:hAnsi="Consolas"/>
+          <w:color w:val="24292F"/>
+          <w:lang w:val="en-US"/>
+        </w:rPr>
+        <w:t xml:space="preserve">    </w:t>
+      </w:r>
+      <w:r>
+        <w:rPr>
+          <w:rStyle w:val="pl-k"/>
+          <w:rFonts w:ascii="Consolas" w:hAnsi="Consolas"/>
+          <w:color w:val="24292F"/>
+          <w:lang w:val="en-US"/>
+        </w:rPr>
+        <w:t>const</w:t>
+      </w:r>
+      <w:r>
+        <w:rPr>
+          <w:rFonts w:ascii="Consolas" w:hAnsi="Consolas"/>
+          <w:color w:val="24292F"/>
+          <w:lang w:val="en-US"/>
+        </w:rPr>
+        <w:t xml:space="preserve"> </w:t>
+      </w:r>
+      <w:r>
+        <w:rPr>
+          <w:rStyle w:val="pl-s1"/>
+          <w:rFonts w:ascii="Consolas" w:hAnsi="Consolas"/>
+          <w:color w:val="24292F"/>
+          <w:lang w:val="en-US"/>
+        </w:rPr>
+        <w:t>storage</w:t>
+      </w:r>
+      <w:r>
+        <w:rPr>
+          <w:rFonts w:ascii="Consolas" w:hAnsi="Consolas"/>
+          <w:color w:val="24292F"/>
+          <w:lang w:val="en-US"/>
+        </w:rPr>
+        <w:t xml:space="preserve"> </w:t>
+      </w:r>
+      <w:r>
+        <w:rPr>
+          <w:rStyle w:val="pl-c1"/>
+          <w:rFonts w:ascii="Consolas" w:hAnsi="Consolas"/>
+          <w:color w:val="24292F"/>
+          <w:lang w:val="en-US"/>
+        </w:rPr>
+        <w:t>=</w:t>
+      </w:r>
+      <w:r>
+        <w:rPr>
+          <w:rFonts w:ascii="Consolas" w:hAnsi="Consolas"/>
+          <w:color w:val="24292F"/>
+          <w:lang w:val="en-US"/>
+        </w:rPr>
+        <w:t xml:space="preserve"> </w:t>
+      </w:r>
+      <w:r>
+        <w:rPr>
+          <w:rStyle w:val="pl-k"/>
+          <w:rFonts w:ascii="Consolas" w:hAnsi="Consolas"/>
+          <w:color w:val="24292F"/>
+          <w:lang w:val="en-US"/>
+        </w:rPr>
+        <w:t>await</w:t>
+      </w:r>
+      <w:r>
+        <w:rPr>
+          <w:rFonts w:ascii="Consolas" w:hAnsi="Consolas"/>
+          <w:color w:val="24292F"/>
+          <w:lang w:val="en-US"/>
+        </w:rPr>
+        <w:t xml:space="preserve"> </w:t>
+      </w:r>
+      <w:proofErr w:type="spellStart"/>
+      <w:proofErr w:type="gramStart"/>
+      <w:r>
+        <w:rPr>
+          <w:rStyle w:val="pl-smi"/>
+          <w:rFonts w:ascii="Consolas" w:hAnsi="Consolas"/>
+          <w:color w:val="24292F"/>
+          <w:lang w:val="en-US"/>
+        </w:rPr>
+        <w:t>this</w:t>
+      </w:r>
+      <w:r>
+        <w:rPr>
+          <w:rStyle w:val="pl-kos"/>
+          <w:rFonts w:ascii="Consolas" w:hAnsi="Consolas"/>
+          <w:color w:val="24292F"/>
+          <w:lang w:val="en-US"/>
+        </w:rPr>
+        <w:t>.</w:t>
+      </w:r>
+      <w:r>
+        <w:rPr>
+          <w:rStyle w:val="pl-c1"/>
+          <w:rFonts w:ascii="Consolas" w:hAnsi="Consolas"/>
+          <w:color w:val="24292F"/>
+          <w:lang w:val="en-US"/>
+        </w:rPr>
+        <w:t>storage</w:t>
+      </w:r>
+      <w:proofErr w:type="gramEnd"/>
+      <w:r>
+        <w:rPr>
+          <w:rStyle w:val="pl-kos"/>
+          <w:rFonts w:ascii="Consolas" w:hAnsi="Consolas"/>
+          <w:color w:val="24292F"/>
+          <w:lang w:val="en-US"/>
+        </w:rPr>
+        <w:t>.</w:t>
+      </w:r>
+      <w:r>
+        <w:rPr>
+          <w:rStyle w:val="pl-en"/>
+          <w:rFonts w:ascii="Consolas" w:hAnsi="Consolas"/>
+          <w:color w:val="24292F"/>
+          <w:lang w:val="en-US"/>
+        </w:rPr>
+        <w:t>create</w:t>
+      </w:r>
+      <w:proofErr w:type="spellEnd"/>
+      <w:r>
+        <w:rPr>
+          <w:rStyle w:val="pl-kos"/>
+          <w:rFonts w:ascii="Consolas" w:hAnsi="Consolas"/>
+          <w:color w:val="24292F"/>
+          <w:lang w:val="en-US"/>
+        </w:rPr>
+        <w:t>();</w:t>
+      </w:r>
+    </w:p>
+    <w:p>
+      <w:pPr>
+        <w:pStyle w:val="Pr-formataoHTML"/>
+        <w:rPr>
+          <w:rFonts w:ascii="Consolas" w:hAnsi="Consolas"/>
+          <w:color w:val="24292F"/>
+          <w:lang w:val="en-US"/>
+        </w:rPr>
+      </w:pPr>
+      <w:r>
+        <w:rPr>
+          <w:rFonts w:ascii="Consolas" w:hAnsi="Consolas"/>
+          <w:color w:val="24292F"/>
+          <w:lang w:val="en-US"/>
+        </w:rPr>
+        <w:t xml:space="preserve">    </w:t>
+      </w:r>
+      <w:proofErr w:type="spellStart"/>
+      <w:proofErr w:type="gramStart"/>
+      <w:r>
+        <w:rPr>
+          <w:rStyle w:val="pl-smi"/>
+          <w:rFonts w:ascii="Consolas" w:hAnsi="Consolas"/>
+          <w:color w:val="24292F"/>
+          <w:lang w:val="en-US"/>
+        </w:rPr>
+        <w:t>this</w:t>
+      </w:r>
+      <w:r>
+        <w:rPr>
+          <w:rStyle w:val="pl-kos"/>
+          <w:rFonts w:ascii="Consolas" w:hAnsi="Consolas"/>
+          <w:color w:val="24292F"/>
+          <w:lang w:val="en-US"/>
+        </w:rPr>
+        <w:t>.</w:t>
+      </w:r>
+      <w:r>
+        <w:rPr>
+          <w:rStyle w:val="pl-c1"/>
+          <w:rFonts w:ascii="Consolas" w:hAnsi="Consolas"/>
+          <w:color w:val="24292F"/>
+          <w:lang w:val="en-US"/>
+        </w:rPr>
+        <w:t>_</w:t>
+      </w:r>
+      <w:proofErr w:type="gramEnd"/>
+      <w:r>
+        <w:rPr>
+          <w:rStyle w:val="pl-c1"/>
+          <w:rFonts w:ascii="Consolas" w:hAnsi="Consolas"/>
+          <w:color w:val="24292F"/>
+          <w:lang w:val="en-US"/>
+        </w:rPr>
+        <w:t>storage</w:t>
+      </w:r>
+      <w:proofErr w:type="spellEnd"/>
+      <w:r>
+        <w:rPr>
+          <w:rFonts w:ascii="Consolas" w:hAnsi="Consolas"/>
+          <w:color w:val="24292F"/>
+          <w:lang w:val="en-US"/>
+        </w:rPr>
+        <w:t xml:space="preserve"> </w:t>
+      </w:r>
+      <w:r>
+        <w:rPr>
+          <w:rStyle w:val="pl-c1"/>
+          <w:rFonts w:ascii="Consolas" w:hAnsi="Consolas"/>
+          <w:color w:val="24292F"/>
+          <w:lang w:val="en-US"/>
+        </w:rPr>
+        <w:t>=</w:t>
+      </w:r>
+      <w:r>
+        <w:rPr>
+          <w:rFonts w:ascii="Consolas" w:hAnsi="Consolas"/>
+          <w:color w:val="24292F"/>
+          <w:lang w:val="en-US"/>
+        </w:rPr>
+        <w:t xml:space="preserve"> </w:t>
+      </w:r>
+      <w:r>
+        <w:rPr>
+          <w:rStyle w:val="pl-s1"/>
+          <w:rFonts w:ascii="Consolas" w:hAnsi="Consolas"/>
+          <w:color w:val="24292F"/>
+          <w:lang w:val="en-US"/>
+        </w:rPr>
+        <w:t>storage</w:t>
+      </w:r>
+      <w:r>
+        <w:rPr>
+          <w:rStyle w:val="pl-kos"/>
+          <w:rFonts w:ascii="Consolas" w:hAnsi="Consolas"/>
+          <w:color w:val="24292F"/>
+          <w:lang w:val="en-US"/>
+        </w:rPr>
+        <w:t>;</w:t>
+      </w:r>
+    </w:p>
+    <w:p>
+      <w:pPr>
+        <w:pStyle w:val="Pr-formataoHTML"/>
+        <w:rPr>
+          <w:rFonts w:ascii="Consolas" w:hAnsi="Consolas"/>
+          <w:color w:val="24292F"/>
+          <w:lang w:val="en-US"/>
+        </w:rPr>
+      </w:pPr>
+      <w:r>
+        <w:rPr>
+          <w:rFonts w:ascii="Consolas" w:hAnsi="Consolas"/>
+          <w:color w:val="24292F"/>
+          <w:lang w:val="en-US"/>
+        </w:rPr>
+        <w:t xml:space="preserve">  </w:t>
+      </w:r>
+      <w:r>
+        <w:rPr>
+          <w:rStyle w:val="pl-kos"/>
+          <w:rFonts w:ascii="Consolas" w:hAnsi="Consolas"/>
+          <w:color w:val="24292F"/>
+          <w:lang w:val="en-US"/>
+        </w:rPr>
+        <w:t>}</w:t>
+      </w:r>
+    </w:p>
+    <w:p>
+      <w:pPr>
+        <w:pStyle w:val="Pr-formataoHTML"/>
+        <w:rPr>
+          <w:rFonts w:ascii="Consolas" w:hAnsi="Consolas"/>
+          <w:color w:val="24292F"/>
+          <w:lang w:val="en-US"/>
+        </w:rPr>
+      </w:pPr>
+    </w:p>
+    <w:p>
+      <w:pPr>
+        <w:pStyle w:val="Pr-formataoHTML"/>
+        <w:rPr>
+          <w:rFonts w:ascii="Consolas" w:hAnsi="Consolas"/>
+          <w:color w:val="24292F"/>
+          <w:lang w:val="en-US"/>
+        </w:rPr>
+      </w:pPr>
+      <w:r>
+        <w:rPr>
+          <w:rFonts w:ascii="Consolas" w:hAnsi="Consolas"/>
+          <w:color w:val="24292F"/>
+          <w:lang w:val="en-US"/>
+        </w:rPr>
+        <w:t xml:space="preserve">  </w:t>
+      </w:r>
+      <w:r>
+        <w:rPr>
+          <w:rStyle w:val="pl-c"/>
+          <w:rFonts w:ascii="Consolas" w:hAnsi="Consolas"/>
+          <w:color w:val="24292F"/>
+          <w:lang w:val="en-US"/>
+        </w:rPr>
+        <w:t>// Create and expose methods that users of this service can</w:t>
+      </w:r>
+    </w:p>
+    <w:p>
+      <w:pPr>
+        <w:pStyle w:val="Pr-formataoHTML"/>
+        <w:rPr>
+          <w:rFonts w:ascii="Consolas" w:hAnsi="Consolas"/>
+          <w:color w:val="24292F"/>
+          <w:lang w:val="en-US"/>
+        </w:rPr>
+      </w:pPr>
+      <w:r>
+        <w:rPr>
+          <w:rFonts w:ascii="Consolas" w:hAnsi="Consolas"/>
+          <w:color w:val="24292F"/>
+          <w:lang w:val="en-US"/>
+        </w:rPr>
+        <w:t xml:space="preserve">  </w:t>
+      </w:r>
+      <w:r>
+        <w:rPr>
+          <w:rStyle w:val="pl-c"/>
+          <w:rFonts w:ascii="Consolas" w:hAnsi="Consolas"/>
+          <w:color w:val="24292F"/>
+          <w:lang w:val="en-US"/>
+        </w:rPr>
+        <w:t>// call, for example:</w:t>
+      </w:r>
+    </w:p>
+    <w:p>
+      <w:pPr>
+        <w:pStyle w:val="Pr-formataoHTML"/>
+        <w:rPr>
+          <w:rFonts w:ascii="Consolas" w:hAnsi="Consolas"/>
+          <w:color w:val="24292F"/>
+          <w:lang w:val="en-US"/>
+        </w:rPr>
+      </w:pPr>
+      <w:r>
+        <w:rPr>
+          <w:rFonts w:ascii="Consolas" w:hAnsi="Consolas"/>
+          <w:color w:val="24292F"/>
+          <w:lang w:val="en-US"/>
+        </w:rPr>
+        <w:t xml:space="preserve">  </w:t>
+      </w:r>
+      <w:r>
+        <w:rPr>
+          <w:rStyle w:val="pl-k"/>
+          <w:rFonts w:ascii="Consolas" w:hAnsi="Consolas"/>
+          <w:color w:val="24292F"/>
+          <w:lang w:val="en-US"/>
+        </w:rPr>
+        <w:t>public</w:t>
+      </w:r>
+      <w:r>
+        <w:rPr>
+          <w:rFonts w:ascii="Consolas" w:hAnsi="Consolas"/>
+          <w:color w:val="24292F"/>
+          <w:lang w:val="en-US"/>
+        </w:rPr>
+        <w:t xml:space="preserve"> </w:t>
+      </w:r>
+      <w:proofErr w:type="gramStart"/>
+      <w:r>
+        <w:rPr>
+          <w:rStyle w:val="pl-en"/>
+          <w:rFonts w:ascii="Consolas" w:hAnsi="Consolas"/>
+          <w:color w:val="24292F"/>
+          <w:lang w:val="en-US"/>
+        </w:rPr>
+        <w:t>set</w:t>
+      </w:r>
+      <w:r>
+        <w:rPr>
+          <w:rStyle w:val="pl-kos"/>
+          <w:rFonts w:ascii="Consolas" w:hAnsi="Consolas"/>
+          <w:color w:val="24292F"/>
+          <w:lang w:val="en-US"/>
+        </w:rPr>
+        <w:t>(</w:t>
+      </w:r>
+      <w:proofErr w:type="gramEnd"/>
+      <w:r>
+        <w:rPr>
+          <w:rStyle w:val="pl-s1"/>
+          <w:rFonts w:ascii="Consolas" w:hAnsi="Consolas"/>
+          <w:color w:val="24292F"/>
+          <w:lang w:val="en-US"/>
+        </w:rPr>
+        <w:t>key</w:t>
+      </w:r>
+      <w:r>
+        <w:rPr>
+          <w:rFonts w:ascii="Consolas" w:hAnsi="Consolas"/>
+          <w:color w:val="24292F"/>
+          <w:lang w:val="en-US"/>
+        </w:rPr>
+        <w:t xml:space="preserve">: </w:t>
+      </w:r>
+      <w:r>
+        <w:rPr>
+          <w:rStyle w:val="pl-smi"/>
+          <w:rFonts w:ascii="Consolas" w:hAnsi="Consolas"/>
+          <w:color w:val="24292F"/>
+          <w:lang w:val="en-US"/>
+        </w:rPr>
+        <w:t>string</w:t>
+      </w:r>
+      <w:r>
+        <w:rPr>
+          <w:rStyle w:val="pl-kos"/>
+          <w:rFonts w:ascii="Consolas" w:hAnsi="Consolas"/>
+          <w:color w:val="24292F"/>
+          <w:lang w:val="en-US"/>
+        </w:rPr>
+        <w:t>,</w:t>
+      </w:r>
+      <w:r>
+        <w:rPr>
+          <w:rFonts w:ascii="Consolas" w:hAnsi="Consolas"/>
+          <w:color w:val="24292F"/>
+          <w:lang w:val="en-US"/>
+        </w:rPr>
+        <w:t xml:space="preserve"> </w:t>
+      </w:r>
+      <w:r>
+        <w:rPr>
+          <w:rStyle w:val="pl-s1"/>
+          <w:rFonts w:ascii="Consolas" w:hAnsi="Consolas"/>
+          <w:color w:val="24292F"/>
+          <w:lang w:val="en-US"/>
+        </w:rPr>
+        <w:t>value</w:t>
+      </w:r>
+      <w:r>
+        <w:rPr>
+          <w:rFonts w:ascii="Consolas" w:hAnsi="Consolas"/>
+          <w:color w:val="24292F"/>
+          <w:lang w:val="en-US"/>
+        </w:rPr>
+        <w:t xml:space="preserve">: </w:t>
+      </w:r>
+      <w:r>
+        <w:rPr>
+          <w:rStyle w:val="pl-smi"/>
+          <w:rFonts w:ascii="Consolas" w:hAnsi="Consolas"/>
+          <w:color w:val="24292F"/>
+          <w:lang w:val="en-US"/>
+        </w:rPr>
+        <w:t>any</w:t>
+      </w:r>
+      <w:r>
+        <w:rPr>
+          <w:rStyle w:val="pl-kos"/>
+          <w:rFonts w:ascii="Consolas" w:hAnsi="Consolas"/>
+          <w:color w:val="24292F"/>
+          <w:lang w:val="en-US"/>
+        </w:rPr>
+        <w:t>)</w:t>
+      </w:r>
+      <w:r>
+        <w:rPr>
+          <w:rFonts w:ascii="Consolas" w:hAnsi="Consolas"/>
+          <w:color w:val="24292F"/>
+          <w:lang w:val="en-US"/>
+        </w:rPr>
+        <w:t xml:space="preserve"> </w:t>
+      </w:r>
+      <w:r>
+        <w:rPr>
+          <w:rStyle w:val="pl-kos"/>
+          <w:rFonts w:ascii="Consolas" w:hAnsi="Consolas"/>
+          <w:color w:val="24292F"/>
+          <w:lang w:val="en-US"/>
+        </w:rPr>
+        <w:t>{</w:t>
+      </w:r>
+    </w:p>
+    <w:p>
+      <w:pPr>
+        <w:pStyle w:val="Pr-formataoHTML"/>
+        <w:rPr>
+          <w:rFonts w:ascii="Consolas" w:hAnsi="Consolas"/>
+          <w:color w:val="24292F"/>
+          <w:lang w:val="en-US"/>
+        </w:rPr>
+      </w:pPr>
+      <w:r>
+        <w:rPr>
+          <w:rFonts w:ascii="Consolas" w:hAnsi="Consolas"/>
+          <w:color w:val="24292F"/>
+          <w:lang w:val="en-US"/>
+        </w:rPr>
+        <w:t xml:space="preserve">    </w:t>
+      </w:r>
+      <w:proofErr w:type="spellStart"/>
+      <w:proofErr w:type="gramStart"/>
+      <w:r>
+        <w:rPr>
+          <w:rStyle w:val="pl-smi"/>
+          <w:rFonts w:ascii="Consolas" w:hAnsi="Consolas"/>
+          <w:color w:val="24292F"/>
+          <w:lang w:val="en-US"/>
+        </w:rPr>
+        <w:t>this</w:t>
+      </w:r>
+      <w:r>
+        <w:rPr>
+          <w:rStyle w:val="pl-kos"/>
+          <w:rFonts w:ascii="Consolas" w:hAnsi="Consolas"/>
+          <w:color w:val="24292F"/>
+          <w:lang w:val="en-US"/>
+        </w:rPr>
+        <w:t>.</w:t>
+      </w:r>
+      <w:r>
+        <w:rPr>
+          <w:rStyle w:val="pl-c1"/>
+          <w:rFonts w:ascii="Consolas" w:hAnsi="Consolas"/>
+          <w:color w:val="24292F"/>
+          <w:lang w:val="en-US"/>
+        </w:rPr>
+        <w:t>_</w:t>
+      </w:r>
+      <w:proofErr w:type="gramEnd"/>
+      <w:r>
+        <w:rPr>
+          <w:rStyle w:val="pl-c1"/>
+          <w:rFonts w:ascii="Consolas" w:hAnsi="Consolas"/>
+          <w:color w:val="24292F"/>
+          <w:lang w:val="en-US"/>
+        </w:rPr>
+        <w:t>storage</w:t>
+      </w:r>
+      <w:r>
+        <w:rPr>
+          <w:rStyle w:val="pl-kos"/>
+          <w:rFonts w:ascii="Consolas" w:hAnsi="Consolas"/>
+          <w:color w:val="24292F"/>
+          <w:lang w:val="en-US"/>
+        </w:rPr>
+        <w:t>?.</w:t>
+      </w:r>
+      <w:r>
+        <w:rPr>
+          <w:rStyle w:val="pl-en"/>
+          <w:rFonts w:ascii="Consolas" w:hAnsi="Consolas"/>
+          <w:color w:val="24292F"/>
+          <w:lang w:val="en-US"/>
+        </w:rPr>
+        <w:t>set</w:t>
+      </w:r>
+      <w:proofErr w:type="spellEnd"/>
+      <w:r>
+        <w:rPr>
+          <w:rStyle w:val="pl-kos"/>
+          <w:rFonts w:ascii="Consolas" w:hAnsi="Consolas"/>
+          <w:color w:val="24292F"/>
+          <w:lang w:val="en-US"/>
+        </w:rPr>
+        <w:t>(</w:t>
+      </w:r>
+      <w:r>
+        <w:rPr>
+          <w:rStyle w:val="pl-s1"/>
+          <w:rFonts w:ascii="Consolas" w:hAnsi="Consolas"/>
+          <w:color w:val="24292F"/>
+          <w:lang w:val="en-US"/>
+        </w:rPr>
+        <w:t>key</w:t>
+      </w:r>
+      <w:r>
+        <w:rPr>
+          <w:rStyle w:val="pl-kos"/>
+          <w:rFonts w:ascii="Consolas" w:hAnsi="Consolas"/>
+          <w:color w:val="24292F"/>
+          <w:lang w:val="en-US"/>
+        </w:rPr>
+        <w:t>,</w:t>
+      </w:r>
+      <w:r>
+        <w:rPr>
+          <w:rFonts w:ascii="Consolas" w:hAnsi="Consolas"/>
+          <w:color w:val="24292F"/>
+          <w:lang w:val="en-US"/>
+        </w:rPr>
+        <w:t xml:space="preserve"> </w:t>
+      </w:r>
+      <w:r>
+        <w:rPr>
+          <w:rStyle w:val="pl-s1"/>
+          <w:rFonts w:ascii="Consolas" w:hAnsi="Consolas"/>
+          <w:color w:val="24292F"/>
+          <w:lang w:val="en-US"/>
+        </w:rPr>
+        <w:t>value</w:t>
+      </w:r>
+      <w:r>
+        <w:rPr>
+          <w:rStyle w:val="pl-kos"/>
+          <w:rFonts w:ascii="Consolas" w:hAnsi="Consolas"/>
+          <w:color w:val="24292F"/>
+          <w:lang w:val="en-US"/>
+        </w:rPr>
+        <w:t>);</w:t>
+      </w:r>
+    </w:p>
+    <w:p>
+      <w:pPr>
+        <w:pStyle w:val="Pr-formataoHTML"/>
+        <w:rPr>
+          <w:rFonts w:ascii="Consolas" w:hAnsi="Consolas"/>
+          <w:color w:val="24292F"/>
+        </w:rPr>
+      </w:pPr>
+      <w:r>
+        <w:rPr>
+          <w:rFonts w:ascii="Consolas" w:hAnsi="Consolas"/>
+          <w:color w:val="24292F"/>
+          <w:lang w:val="en-US"/>
+        </w:rPr>
+        <w:t xml:space="preserve">  </w:t>
+      </w:r>
+      <w:r>
+        <w:rPr>
+          <w:rStyle w:val="pl-kos"/>
+          <w:rFonts w:ascii="Consolas" w:hAnsi="Consolas"/>
+          <w:color w:val="24292F"/>
+        </w:rPr>
+        <w:t>}</w:t>
+      </w:r>
+    </w:p>
+    <w:p/>
+    <w:p>
+      <w:r>
+        <w:t xml:space="preserve">Este será o código que colocaremos no </w:t>
+      </w:r>
+      <w:proofErr w:type="spellStart"/>
+      <w:proofErr w:type="gramStart"/>
+      <w:r>
+        <w:t>storage.services</w:t>
+      </w:r>
+      <w:proofErr w:type="gramEnd"/>
+      <w:r>
+        <w:t>.ts</w:t>
+      </w:r>
+      <w:proofErr w:type="spellEnd"/>
+      <w:r>
+        <w:t>.</w:t>
+      </w:r>
+      <w:r>
+        <w:t xml:space="preserve"> após apagar o </w:t>
+      </w:r>
+      <w:proofErr w:type="spellStart"/>
+      <w:r>
+        <w:t>constructor</w:t>
+      </w:r>
+      <w:proofErr w:type="spellEnd"/>
+      <w:r>
+        <w:t>.</w:t>
+      </w:r>
+    </w:p>
+    <w:p>
+      <w:r>
+        <w:t>Depois dará um erro falando que não podemos utilizar _ antes de variáveis, para corrigir isso passamos com o mouse em cima do erro e clicamos em correção rápida e depois clicamos como na imagem.</w:t>
+      </w:r>
+    </w:p>
+    <w:p>
+      <w:r>
+        <w:drawing>
+          <wp:inline distT="0" distB="0" distL="0" distR="0" wp14:anchorId="3977BC9F" wp14:editId="014D6520">
+            <wp:extent cx="5400040" cy="3037205"/>
+            <wp:effectExtent l="0" t="0" r="0" b="0"/>
+            <wp:docPr id="25" name="Imagem 25" descr="Tela de computador com texto preto sobre fundo branco&#10;&#10;Descrição gerada automaticamente"/>
+            <wp:cNvGraphicFramePr>
+              <a:graphicFrameLocks xmlns:a="http://schemas.openxmlformats.org/drawingml/2006/main" noChangeAspect="1"/>
+            </wp:cNvGraphicFramePr>
+            <a:graphic xmlns:a="http://schemas.openxmlformats.org/drawingml/2006/main">
+              <a:graphicData uri="http://schemas.openxmlformats.org/drawingml/2006/picture">
+                <pic:pic xmlns:pic="http://schemas.openxmlformats.org/drawingml/2006/picture">
+                  <pic:nvPicPr>
+                    <pic:cNvPr id="25" name="Imagem 25" descr="Tela de computador com texto preto sobre fundo branco&#10;&#10;Descrição gerada automaticamente"/>
+                    <pic:cNvPicPr/>
+                  </pic:nvPicPr>
+                  <pic:blipFill>
+                    <a:blip r:embed="rId30"/>
+                    <a:stretch>
+                      <a:fillRect/>
+                    </a:stretch>
+                  </pic:blipFill>
+                  <pic:spPr>
+                    <a:xfrm>
+                      <a:off x="0" y="0"/>
+                      <a:ext cx="5400040" cy="3037205"/>
+                    </a:xfrm>
+                    <a:prstGeom prst="rect">
+                      <a:avLst/>
+                    </a:prstGeom>
+                  </pic:spPr>
+                </pic:pic>
+              </a:graphicData>
+            </a:graphic>
+          </wp:inline>
+        </w:drawing>
+      </w:r>
+    </w:p>
+    <w:p/>
     <w:sectPr>
       <w:pgSz w:w="11906" w:h="16838"/>
       <w:pgMar w:top="1417" w:right="1701" w:bottom="1417" w:left="1701" w:header="708" w:footer="708" w:gutter="0"/>
@@ -2669,6 +4430,16 @@
     <w:basedOn w:val="Fontepargpadro"/>
     <w:rsid w:val="00D41AF0"/>
   </w:style>
+  <w:style w:type="character" w:customStyle="1" w:styleId="pl-s1">
+    <w:name w:val="pl-s1"/>
+    <w:basedOn w:val="Fontepargpadro"/>
+    <w:rsid w:val="00C62E1C"/>
+  </w:style>
+  <w:style w:type="character" w:customStyle="1" w:styleId="pl-c">
+    <w:name w:val="pl-c"/>
+    <w:basedOn w:val="Fontepargpadro"/>
+    <w:rsid w:val="00C62E1C"/>
+  </w:style>
 </w:styles>
 </file>
 

</xml_diff>

<commit_message>
Método para buscar todos os dados de uma vez
</commit_message>
<xml_diff>
--- a/Ionic -  Documentação do App forms.docx
+++ b/Ionic -  Documentação do App forms.docx
@@ -4186,6 +4186,1057 @@
         <w:t>}</w:t>
       </w:r>
     </w:p>
+    <w:p/>
+    <w:p>
+      <w:r>
+        <w:t xml:space="preserve">Agora faremos outro </w:t>
+      </w:r>
+      <w:proofErr w:type="spellStart"/>
+      <w:r>
+        <w:t>import</w:t>
+      </w:r>
+      <w:proofErr w:type="spellEnd"/>
+      <w:r>
+        <w:t xml:space="preserve"> para que não de problema futuramente</w:t>
+      </w:r>
+    </w:p>
+    <w:p>
+      <w:pPr>
+        <w:pStyle w:val="Pr-formataoHTML"/>
+        <w:rPr>
+          <w:rFonts w:ascii="Consolas" w:hAnsi="Consolas"/>
+          <w:color w:val="24292F"/>
+          <w:lang w:val="en-US"/>
+        </w:rPr>
+      </w:pPr>
+      <w:r>
+        <w:rPr>
+          <w:rStyle w:val="pl-k"/>
+          <w:rFonts w:ascii="Consolas" w:hAnsi="Consolas"/>
+          <w:color w:val="24292F"/>
+          <w:lang w:val="en-US"/>
+        </w:rPr>
+        <w:t>import</w:t>
+      </w:r>
+      <w:r>
+        <w:rPr>
+          <w:rFonts w:ascii="Consolas" w:hAnsi="Consolas"/>
+          <w:color w:val="24292F"/>
+          <w:lang w:val="en-US"/>
+        </w:rPr>
+        <w:t xml:space="preserve"> </w:t>
+      </w:r>
+      <w:proofErr w:type="gramStart"/>
+      <w:r>
+        <w:rPr>
+          <w:rStyle w:val="pl-kos"/>
+          <w:rFonts w:ascii="Consolas" w:hAnsi="Consolas"/>
+          <w:color w:val="24292F"/>
+          <w:lang w:val="en-US"/>
+        </w:rPr>
+        <w:t>{</w:t>
+      </w:r>
+      <w:r>
+        <w:rPr>
+          <w:rFonts w:ascii="Consolas" w:hAnsi="Consolas"/>
+          <w:color w:val="24292F"/>
+          <w:lang w:val="en-US"/>
+        </w:rPr>
+        <w:t xml:space="preserve"> </w:t>
+      </w:r>
+      <w:r>
+        <w:rPr>
+          <w:rStyle w:val="pl-smi"/>
+          <w:rFonts w:ascii="Consolas" w:hAnsi="Consolas"/>
+          <w:color w:val="24292F"/>
+          <w:lang w:val="en-US"/>
+        </w:rPr>
+        <w:t>Storage</w:t>
+      </w:r>
+      <w:proofErr w:type="gramEnd"/>
+      <w:r>
+        <w:rPr>
+          <w:rFonts w:ascii="Consolas" w:hAnsi="Consolas"/>
+          <w:color w:val="24292F"/>
+          <w:lang w:val="en-US"/>
+        </w:rPr>
+        <w:t xml:space="preserve"> </w:t>
+      </w:r>
+      <w:r>
+        <w:rPr>
+          <w:rStyle w:val="pl-kos"/>
+          <w:rFonts w:ascii="Consolas" w:hAnsi="Consolas"/>
+          <w:color w:val="24292F"/>
+          <w:lang w:val="en-US"/>
+        </w:rPr>
+        <w:t>}</w:t>
+      </w:r>
+      <w:r>
+        <w:rPr>
+          <w:rFonts w:ascii="Consolas" w:hAnsi="Consolas"/>
+          <w:color w:val="24292F"/>
+          <w:lang w:val="en-US"/>
+        </w:rPr>
+        <w:t xml:space="preserve"> </w:t>
+      </w:r>
+      <w:r>
+        <w:rPr>
+          <w:rStyle w:val="pl-k"/>
+          <w:rFonts w:ascii="Consolas" w:hAnsi="Consolas"/>
+          <w:color w:val="24292F"/>
+          <w:lang w:val="en-US"/>
+        </w:rPr>
+        <w:t>from</w:t>
+      </w:r>
+      <w:r>
+        <w:rPr>
+          <w:rFonts w:ascii="Consolas" w:hAnsi="Consolas"/>
+          <w:color w:val="24292F"/>
+          <w:lang w:val="en-US"/>
+        </w:rPr>
+        <w:t xml:space="preserve"> </w:t>
+      </w:r>
+      <w:r>
+        <w:rPr>
+          <w:rStyle w:val="pl-s"/>
+          <w:rFonts w:ascii="Consolas" w:hAnsi="Consolas"/>
+          <w:color w:val="24292F"/>
+          <w:lang w:val="en-US"/>
+        </w:rPr>
+        <w:t>'@ionic/storage-angular'</w:t>
+      </w:r>
+      <w:r>
+        <w:rPr>
+          <w:rStyle w:val="pl-kos"/>
+          <w:rFonts w:ascii="Consolas" w:hAnsi="Consolas"/>
+          <w:color w:val="24292F"/>
+          <w:lang w:val="en-US"/>
+        </w:rPr>
+        <w:t>;</w:t>
+      </w:r>
+    </w:p>
+    <w:p>
+      <w:pPr>
+        <w:rPr>
+          <w:lang w:val="en-US"/>
+        </w:rPr>
+      </w:pPr>
+    </w:p>
+    <w:p>
+      <w:pPr>
+        <w:rPr>
+          <w:lang w:val="en-US"/>
+        </w:rPr>
+      </w:pPr>
+    </w:p>
+    <w:p>
+      <w:pPr>
+        <w:rPr>
+          <w:lang w:val="en-US"/>
+        </w:rPr>
+      </w:pPr>
+    </w:p>
+    <w:p>
+      <w:pPr>
+        <w:rPr>
+          <w:lang w:val="en-US"/>
+        </w:rPr>
+      </w:pPr>
+    </w:p>
+    <w:p>
+      <w:pPr>
+        <w:rPr>
+          <w:lang w:val="en-US"/>
+        </w:rPr>
+      </w:pPr>
+    </w:p>
+    <w:p>
+      <w:pPr>
+        <w:rPr>
+          <w:lang w:val="en-US"/>
+        </w:rPr>
+      </w:pPr>
+    </w:p>
+    <w:p>
+      <w:pPr>
+        <w:rPr>
+          <w:lang w:val="en-US"/>
+        </w:rPr>
+      </w:pPr>
+    </w:p>
+    <w:p>
+      <w:pPr>
+        <w:rPr>
+          <w:lang w:val="en-US"/>
+        </w:rPr>
+      </w:pPr>
+    </w:p>
+    <w:p>
+      <w:pPr>
+        <w:rPr>
+          <w:lang w:val="en-US"/>
+        </w:rPr>
+      </w:pPr>
+    </w:p>
+    <w:p>
+      <w:pPr>
+        <w:rPr>
+          <w:lang w:val="en-US"/>
+        </w:rPr>
+      </w:pPr>
+    </w:p>
+    <w:p>
+      <w:pPr>
+        <w:rPr>
+          <w:lang w:val="en-US"/>
+        </w:rPr>
+      </w:pPr>
+    </w:p>
+    <w:p>
+      <w:pPr>
+        <w:rPr>
+          <w:lang w:val="en-US"/>
+        </w:rPr>
+      </w:pPr>
+    </w:p>
+    <w:p>
+      <w:pPr>
+        <w:rPr>
+          <w:lang w:val="en-US"/>
+        </w:rPr>
+      </w:pPr>
+    </w:p>
+    <w:p>
+      <w:r>
+        <w:drawing>
+          <wp:anchor distT="0" distB="0" distL="114300" distR="114300" simplePos="0" relativeHeight="251681792" behindDoc="0" locked="0" layoutInCell="1" allowOverlap="1" wp14:anchorId="78E5F93E" wp14:editId="40C14DB6">
+            <wp:simplePos x="0" y="0"/>
+            <wp:positionH relativeFrom="margin">
+              <wp:align>center</wp:align>
+            </wp:positionH>
+            <wp:positionV relativeFrom="margin">
+              <wp:posOffset>2122170</wp:posOffset>
+            </wp:positionV>
+            <wp:extent cx="3999865" cy="3308449"/>
+            <wp:effectExtent l="0" t="0" r="635" b="6350"/>
+            <wp:wrapSquare wrapText="bothSides"/>
+            <wp:docPr id="26" name="Imagem 26" descr="Texto&#10;&#10;Descrição gerada automaticamente"/>
+            <wp:cNvGraphicFramePr>
+              <a:graphicFrameLocks xmlns:a="http://schemas.openxmlformats.org/drawingml/2006/main" noChangeAspect="1"/>
+            </wp:cNvGraphicFramePr>
+            <a:graphic xmlns:a="http://schemas.openxmlformats.org/drawingml/2006/main">
+              <a:graphicData uri="http://schemas.openxmlformats.org/drawingml/2006/picture">
+                <pic:pic xmlns:pic="http://schemas.openxmlformats.org/drawingml/2006/picture">
+                  <pic:nvPicPr>
+                    <pic:cNvPr id="26" name="Imagem 26" descr="Texto&#10;&#10;Descrição gerada automaticamente"/>
+                    <pic:cNvPicPr/>
+                  </pic:nvPicPr>
+                  <pic:blipFill>
+                    <a:blip r:embed="rId31">
+                      <a:extLst>
+                        <a:ext uri="{28A0092B-C50C-407E-A947-70E740481C1C}">
+                          <a14:useLocalDpi xmlns:a14="http://schemas.microsoft.com/office/drawing/2010/main" val="0"/>
+                        </a:ext>
+                      </a:extLst>
+                    </a:blip>
+                    <a:stretch>
+                      <a:fillRect/>
+                    </a:stretch>
+                  </pic:blipFill>
+                  <pic:spPr>
+                    <a:xfrm>
+                      <a:off x="0" y="0"/>
+                      <a:ext cx="3999865" cy="3308449"/>
+                    </a:xfrm>
+                    <a:prstGeom prst="rect">
+                      <a:avLst/>
+                    </a:prstGeom>
+                  </pic:spPr>
+                </pic:pic>
+              </a:graphicData>
+            </a:graphic>
+          </wp:anchor>
+        </w:drawing>
+      </w:r>
+      <w:bookmarkStart w:id="0" w:name="_Hlk121409791"/>
+      <w:r>
+        <w:t>Agora vamos fazer um</w:t>
+      </w:r>
+      <w:r>
+        <w:t xml:space="preserve"> método para remover dados do banco de dados:</w:t>
+      </w:r>
+      <w:bookmarkEnd w:id="0"/>
+    </w:p>
+    <w:p>
+      <w:pPr>
+        <w:shd w:val="clear" w:color="auto" w:fill="1E1E1E"/>
+        <w:spacing w:after="0" w:line="285" w:lineRule="atLeast"/>
+        <w:rPr>
+          <w:rFonts w:ascii="Consolas" w:eastAsia="Times New Roman" w:hAnsi="Consolas" w:cs="Times New Roman"/>
+          <w:color w:val="D4D4D4"/>
+          <w:sz w:val="21"/>
+          <w:szCs w:val="21"/>
+          <w:lang w:val="en-US" w:eastAsia="pt-BR"/>
+        </w:rPr>
+      </w:pPr>
+      <w:r>
+        <w:rPr>
+          <w:rFonts w:ascii="Consolas" w:eastAsia="Times New Roman" w:hAnsi="Consolas" w:cs="Times New Roman"/>
+          <w:color w:val="D4D4D4"/>
+          <w:sz w:val="21"/>
+          <w:szCs w:val="21"/>
+          <w:lang w:val="en-US" w:eastAsia="pt-BR"/>
+        </w:rPr>
+        <w:t xml:space="preserve">  </w:t>
+      </w:r>
+      <w:r>
+        <w:rPr>
+          <w:rFonts w:ascii="Consolas" w:eastAsia="Times New Roman" w:hAnsi="Consolas" w:cs="Times New Roman"/>
+          <w:color w:val="569CD6"/>
+          <w:sz w:val="21"/>
+          <w:szCs w:val="21"/>
+          <w:lang w:val="en-US" w:eastAsia="pt-BR"/>
+        </w:rPr>
+        <w:t>public</w:t>
+      </w:r>
+      <w:r>
+        <w:rPr>
+          <w:rFonts w:ascii="Consolas" w:eastAsia="Times New Roman" w:hAnsi="Consolas" w:cs="Times New Roman"/>
+          <w:color w:val="D4D4D4"/>
+          <w:sz w:val="21"/>
+          <w:szCs w:val="21"/>
+          <w:lang w:val="en-US" w:eastAsia="pt-BR"/>
+        </w:rPr>
+        <w:t xml:space="preserve"> </w:t>
+      </w:r>
+      <w:proofErr w:type="gramStart"/>
+      <w:r>
+        <w:rPr>
+          <w:rFonts w:ascii="Consolas" w:eastAsia="Times New Roman" w:hAnsi="Consolas" w:cs="Times New Roman"/>
+          <w:color w:val="DCDCAA"/>
+          <w:sz w:val="21"/>
+          <w:szCs w:val="21"/>
+          <w:lang w:val="en-US" w:eastAsia="pt-BR"/>
+        </w:rPr>
+        <w:t>remove</w:t>
+      </w:r>
+      <w:r>
+        <w:rPr>
+          <w:rFonts w:ascii="Consolas" w:eastAsia="Times New Roman" w:hAnsi="Consolas" w:cs="Times New Roman"/>
+          <w:color w:val="D4D4D4"/>
+          <w:sz w:val="21"/>
+          <w:szCs w:val="21"/>
+          <w:lang w:val="en-US" w:eastAsia="pt-BR"/>
+        </w:rPr>
+        <w:t>(</w:t>
+      </w:r>
+      <w:proofErr w:type="gramEnd"/>
+      <w:r>
+        <w:rPr>
+          <w:rFonts w:ascii="Consolas" w:eastAsia="Times New Roman" w:hAnsi="Consolas" w:cs="Times New Roman"/>
+          <w:color w:val="9CDCFE"/>
+          <w:sz w:val="21"/>
+          <w:szCs w:val="21"/>
+          <w:lang w:val="en-US" w:eastAsia="pt-BR"/>
+        </w:rPr>
+        <w:t>key</w:t>
+      </w:r>
+      <w:r>
+        <w:rPr>
+          <w:rFonts w:ascii="Consolas" w:eastAsia="Times New Roman" w:hAnsi="Consolas" w:cs="Times New Roman"/>
+          <w:color w:val="D4D4D4"/>
+          <w:sz w:val="21"/>
+          <w:szCs w:val="21"/>
+          <w:lang w:val="en-US" w:eastAsia="pt-BR"/>
+        </w:rPr>
+        <w:t xml:space="preserve">: </w:t>
+      </w:r>
+      <w:r>
+        <w:rPr>
+          <w:rFonts w:ascii="Consolas" w:eastAsia="Times New Roman" w:hAnsi="Consolas" w:cs="Times New Roman"/>
+          <w:color w:val="4EC9B0"/>
+          <w:sz w:val="21"/>
+          <w:szCs w:val="21"/>
+          <w:lang w:val="en-US" w:eastAsia="pt-BR"/>
+        </w:rPr>
+        <w:t>string</w:t>
+      </w:r>
+      <w:r>
+        <w:rPr>
+          <w:rFonts w:ascii="Consolas" w:eastAsia="Times New Roman" w:hAnsi="Consolas" w:cs="Times New Roman"/>
+          <w:color w:val="D4D4D4"/>
+          <w:sz w:val="21"/>
+          <w:szCs w:val="21"/>
+          <w:lang w:val="en-US" w:eastAsia="pt-BR"/>
+        </w:rPr>
+        <w:t>) {</w:t>
+      </w:r>
+    </w:p>
+    <w:p>
+      <w:pPr>
+        <w:shd w:val="clear" w:color="auto" w:fill="1E1E1E"/>
+        <w:spacing w:after="0" w:line="285" w:lineRule="atLeast"/>
+        <w:rPr>
+          <w:rFonts w:ascii="Consolas" w:eastAsia="Times New Roman" w:hAnsi="Consolas" w:cs="Times New Roman"/>
+          <w:color w:val="D4D4D4"/>
+          <w:sz w:val="21"/>
+          <w:szCs w:val="21"/>
+          <w:lang w:val="en-US" w:eastAsia="pt-BR"/>
+        </w:rPr>
+      </w:pPr>
+      <w:r>
+        <w:rPr>
+          <w:rFonts w:ascii="Consolas" w:eastAsia="Times New Roman" w:hAnsi="Consolas" w:cs="Times New Roman"/>
+          <w:color w:val="D4D4D4"/>
+          <w:sz w:val="21"/>
+          <w:szCs w:val="21"/>
+          <w:lang w:val="en-US" w:eastAsia="pt-BR"/>
+        </w:rPr>
+        <w:t xml:space="preserve">    </w:t>
+      </w:r>
+      <w:proofErr w:type="spellStart"/>
+      <w:proofErr w:type="gramStart"/>
+      <w:r>
+        <w:rPr>
+          <w:rFonts w:ascii="Consolas" w:eastAsia="Times New Roman" w:hAnsi="Consolas" w:cs="Times New Roman"/>
+          <w:color w:val="569CD6"/>
+          <w:sz w:val="21"/>
+          <w:szCs w:val="21"/>
+          <w:lang w:val="en-US" w:eastAsia="pt-BR"/>
+        </w:rPr>
+        <w:t>this</w:t>
+      </w:r>
+      <w:r>
+        <w:rPr>
+          <w:rFonts w:ascii="Consolas" w:eastAsia="Times New Roman" w:hAnsi="Consolas" w:cs="Times New Roman"/>
+          <w:color w:val="D4D4D4"/>
+          <w:sz w:val="21"/>
+          <w:szCs w:val="21"/>
+          <w:lang w:val="en-US" w:eastAsia="pt-BR"/>
+        </w:rPr>
+        <w:t>.</w:t>
+      </w:r>
+      <w:r>
+        <w:rPr>
+          <w:rFonts w:ascii="Consolas" w:eastAsia="Times New Roman" w:hAnsi="Consolas" w:cs="Times New Roman"/>
+          <w:color w:val="9CDCFE"/>
+          <w:sz w:val="21"/>
+          <w:szCs w:val="21"/>
+          <w:lang w:val="en-US" w:eastAsia="pt-BR"/>
+        </w:rPr>
+        <w:t>_</w:t>
+      </w:r>
+      <w:proofErr w:type="gramEnd"/>
+      <w:r>
+        <w:rPr>
+          <w:rFonts w:ascii="Consolas" w:eastAsia="Times New Roman" w:hAnsi="Consolas" w:cs="Times New Roman"/>
+          <w:color w:val="9CDCFE"/>
+          <w:sz w:val="21"/>
+          <w:szCs w:val="21"/>
+          <w:lang w:val="en-US" w:eastAsia="pt-BR"/>
+        </w:rPr>
+        <w:t>storage</w:t>
+      </w:r>
+      <w:r>
+        <w:rPr>
+          <w:rFonts w:ascii="Consolas" w:eastAsia="Times New Roman" w:hAnsi="Consolas" w:cs="Times New Roman"/>
+          <w:color w:val="D4D4D4"/>
+          <w:sz w:val="21"/>
+          <w:szCs w:val="21"/>
+          <w:lang w:val="en-US" w:eastAsia="pt-BR"/>
+        </w:rPr>
+        <w:t>?.</w:t>
+      </w:r>
+      <w:r>
+        <w:rPr>
+          <w:rFonts w:ascii="Consolas" w:eastAsia="Times New Roman" w:hAnsi="Consolas" w:cs="Times New Roman"/>
+          <w:color w:val="DCDCAA"/>
+          <w:sz w:val="21"/>
+          <w:szCs w:val="21"/>
+          <w:lang w:val="en-US" w:eastAsia="pt-BR"/>
+        </w:rPr>
+        <w:t>remove</w:t>
+      </w:r>
+      <w:proofErr w:type="spellEnd"/>
+      <w:r>
+        <w:rPr>
+          <w:rFonts w:ascii="Consolas" w:eastAsia="Times New Roman" w:hAnsi="Consolas" w:cs="Times New Roman"/>
+          <w:color w:val="D4D4D4"/>
+          <w:sz w:val="21"/>
+          <w:szCs w:val="21"/>
+          <w:lang w:val="en-US" w:eastAsia="pt-BR"/>
+        </w:rPr>
+        <w:t>(</w:t>
+      </w:r>
+      <w:r>
+        <w:rPr>
+          <w:rFonts w:ascii="Consolas" w:eastAsia="Times New Roman" w:hAnsi="Consolas" w:cs="Times New Roman"/>
+          <w:color w:val="9CDCFE"/>
+          <w:sz w:val="21"/>
+          <w:szCs w:val="21"/>
+          <w:lang w:val="en-US" w:eastAsia="pt-BR"/>
+        </w:rPr>
+        <w:t>key</w:t>
+      </w:r>
+      <w:r>
+        <w:rPr>
+          <w:rFonts w:ascii="Consolas" w:eastAsia="Times New Roman" w:hAnsi="Consolas" w:cs="Times New Roman"/>
+          <w:color w:val="D4D4D4"/>
+          <w:sz w:val="21"/>
+          <w:szCs w:val="21"/>
+          <w:lang w:val="en-US" w:eastAsia="pt-BR"/>
+        </w:rPr>
+        <w:t>);</w:t>
+      </w:r>
+    </w:p>
+    <w:p>
+      <w:pPr>
+        <w:shd w:val="clear" w:color="auto" w:fill="1E1E1E"/>
+        <w:spacing w:after="0" w:line="285" w:lineRule="atLeast"/>
+        <w:rPr>
+          <w:rFonts w:ascii="Consolas" w:eastAsia="Times New Roman" w:hAnsi="Consolas" w:cs="Times New Roman"/>
+          <w:color w:val="D4D4D4"/>
+          <w:sz w:val="21"/>
+          <w:szCs w:val="21"/>
+          <w:lang w:eastAsia="pt-BR"/>
+        </w:rPr>
+      </w:pPr>
+      <w:r>
+        <w:rPr>
+          <w:rFonts w:ascii="Consolas" w:eastAsia="Times New Roman" w:hAnsi="Consolas" w:cs="Times New Roman"/>
+          <w:color w:val="D4D4D4"/>
+          <w:sz w:val="21"/>
+          <w:szCs w:val="21"/>
+          <w:lang w:val="en-US" w:eastAsia="pt-BR"/>
+        </w:rPr>
+        <w:t xml:space="preserve">  </w:t>
+      </w:r>
+      <w:r>
+        <w:rPr>
+          <w:rFonts w:ascii="Consolas" w:eastAsia="Times New Roman" w:hAnsi="Consolas" w:cs="Times New Roman"/>
+          <w:color w:val="D4D4D4"/>
+          <w:sz w:val="21"/>
+          <w:szCs w:val="21"/>
+          <w:lang w:eastAsia="pt-BR"/>
+        </w:rPr>
+        <w:t>}</w:t>
+      </w:r>
+    </w:p>
+    <w:p/>
+    <w:p/>
+    <w:p>
+      <w:r>
+        <w:t>Agora vamos fazer um</w:t>
+      </w:r>
+      <w:r>
+        <w:t xml:space="preserve"> método para</w:t>
+      </w:r>
+      <w:r>
+        <w:t xml:space="preserve"> buscar todos os</w:t>
+      </w:r>
+      <w:r>
+        <w:t xml:space="preserve"> dados do banco de dados</w:t>
+      </w:r>
+      <w:r>
+        <w:t xml:space="preserve"> de uma vez</w:t>
+      </w:r>
+      <w:r>
+        <w:t>:</w:t>
+      </w:r>
+    </w:p>
+    <w:p>
+      <w:pPr>
+        <w:shd w:val="clear" w:color="auto" w:fill="1E1E1E"/>
+        <w:spacing w:after="0" w:line="285" w:lineRule="atLeast"/>
+        <w:rPr>
+          <w:rFonts w:ascii="Consolas" w:eastAsia="Times New Roman" w:hAnsi="Consolas" w:cs="Times New Roman"/>
+          <w:color w:val="D4D4D4"/>
+          <w:sz w:val="21"/>
+          <w:szCs w:val="21"/>
+          <w:lang w:val="en-US" w:eastAsia="pt-BR"/>
+        </w:rPr>
+      </w:pPr>
+      <w:r>
+        <w:rPr>
+          <w:rFonts w:ascii="Consolas" w:eastAsia="Times New Roman" w:hAnsi="Consolas" w:cs="Times New Roman"/>
+          <w:color w:val="D4D4D4"/>
+          <w:sz w:val="21"/>
+          <w:szCs w:val="21"/>
+          <w:lang w:val="en-US" w:eastAsia="pt-BR"/>
+        </w:rPr>
+        <w:t> </w:t>
+      </w:r>
+      <w:r>
+        <w:rPr>
+          <w:rFonts w:ascii="Consolas" w:eastAsia="Times New Roman" w:hAnsi="Consolas" w:cs="Times New Roman"/>
+          <w:color w:val="569CD6"/>
+          <w:sz w:val="21"/>
+          <w:szCs w:val="21"/>
+          <w:lang w:val="en-US" w:eastAsia="pt-BR"/>
+        </w:rPr>
+        <w:t>public</w:t>
+      </w:r>
+      <w:r>
+        <w:rPr>
+          <w:rFonts w:ascii="Consolas" w:eastAsia="Times New Roman" w:hAnsi="Consolas" w:cs="Times New Roman"/>
+          <w:color w:val="D4D4D4"/>
+          <w:sz w:val="21"/>
+          <w:szCs w:val="21"/>
+          <w:lang w:val="en-US" w:eastAsia="pt-BR"/>
+        </w:rPr>
+        <w:t xml:space="preserve"> </w:t>
+      </w:r>
+      <w:r>
+        <w:rPr>
+          <w:rFonts w:ascii="Consolas" w:eastAsia="Times New Roman" w:hAnsi="Consolas" w:cs="Times New Roman"/>
+          <w:color w:val="DCDCAA"/>
+          <w:sz w:val="21"/>
+          <w:szCs w:val="21"/>
+          <w:lang w:val="en-US" w:eastAsia="pt-BR"/>
+        </w:rPr>
+        <w:t>getAll</w:t>
+      </w:r>
+      <w:r>
+        <w:rPr>
+          <w:rFonts w:ascii="Consolas" w:eastAsia="Times New Roman" w:hAnsi="Consolas" w:cs="Times New Roman"/>
+          <w:color w:val="D4D4D4"/>
+          <w:sz w:val="21"/>
+          <w:szCs w:val="21"/>
+          <w:lang w:val="en-US" w:eastAsia="pt-BR"/>
+        </w:rPr>
+        <w:t>(){</w:t>
+      </w:r>
+    </w:p>
+    <w:p>
+      <w:pPr>
+        <w:shd w:val="clear" w:color="auto" w:fill="1E1E1E"/>
+        <w:spacing w:after="0" w:line="285" w:lineRule="atLeast"/>
+        <w:rPr>
+          <w:rFonts w:ascii="Consolas" w:eastAsia="Times New Roman" w:hAnsi="Consolas" w:cs="Times New Roman"/>
+          <w:color w:val="D4D4D4"/>
+          <w:sz w:val="21"/>
+          <w:szCs w:val="21"/>
+          <w:lang w:val="en-US" w:eastAsia="pt-BR"/>
+        </w:rPr>
+      </w:pPr>
+      <w:r>
+        <w:rPr>
+          <w:rFonts w:ascii="Consolas" w:eastAsia="Times New Roman" w:hAnsi="Consolas" w:cs="Times New Roman"/>
+          <w:color w:val="D4D4D4"/>
+          <w:sz w:val="21"/>
+          <w:szCs w:val="21"/>
+          <w:lang w:val="en-US" w:eastAsia="pt-BR"/>
+        </w:rPr>
+        <w:t xml:space="preserve">    </w:t>
+      </w:r>
+      <w:r>
+        <w:rPr>
+          <w:rFonts w:ascii="Consolas" w:eastAsia="Times New Roman" w:hAnsi="Consolas" w:cs="Times New Roman"/>
+          <w:color w:val="569CD6"/>
+          <w:sz w:val="21"/>
+          <w:szCs w:val="21"/>
+          <w:lang w:val="en-US" w:eastAsia="pt-BR"/>
+        </w:rPr>
+        <w:t>const</w:t>
+      </w:r>
+      <w:r>
+        <w:rPr>
+          <w:rFonts w:ascii="Consolas" w:eastAsia="Times New Roman" w:hAnsi="Consolas" w:cs="Times New Roman"/>
+          <w:color w:val="D4D4D4"/>
+          <w:sz w:val="21"/>
+          <w:szCs w:val="21"/>
+          <w:lang w:val="en-US" w:eastAsia="pt-BR"/>
+        </w:rPr>
+        <w:t xml:space="preserve"> </w:t>
+      </w:r>
+      <w:r>
+        <w:rPr>
+          <w:rFonts w:ascii="Consolas" w:eastAsia="Times New Roman" w:hAnsi="Consolas" w:cs="Times New Roman"/>
+          <w:color w:val="4FC1FF"/>
+          <w:sz w:val="21"/>
+          <w:szCs w:val="21"/>
+          <w:lang w:val="en-US" w:eastAsia="pt-BR"/>
+        </w:rPr>
+        <w:t>lista</w:t>
+      </w:r>
+      <w:r>
+        <w:rPr>
+          <w:rFonts w:ascii="Consolas" w:eastAsia="Times New Roman" w:hAnsi="Consolas" w:cs="Times New Roman"/>
+          <w:color w:val="D4D4D4"/>
+          <w:sz w:val="21"/>
+          <w:szCs w:val="21"/>
+          <w:lang w:val="en-US" w:eastAsia="pt-BR"/>
+        </w:rPr>
+        <w:t xml:space="preserve"> = [];</w:t>
+      </w:r>
+    </w:p>
+    <w:p>
+      <w:pPr>
+        <w:shd w:val="clear" w:color="auto" w:fill="1E1E1E"/>
+        <w:spacing w:after="0" w:line="285" w:lineRule="atLeast"/>
+        <w:rPr>
+          <w:rFonts w:ascii="Consolas" w:eastAsia="Times New Roman" w:hAnsi="Consolas" w:cs="Times New Roman"/>
+          <w:color w:val="D4D4D4"/>
+          <w:sz w:val="21"/>
+          <w:szCs w:val="21"/>
+          <w:lang w:val="en-US" w:eastAsia="pt-BR"/>
+        </w:rPr>
+      </w:pPr>
+      <w:r>
+        <w:rPr>
+          <w:rFonts w:ascii="Consolas" w:eastAsia="Times New Roman" w:hAnsi="Consolas" w:cs="Times New Roman"/>
+          <w:color w:val="D4D4D4"/>
+          <w:sz w:val="21"/>
+          <w:szCs w:val="21"/>
+          <w:lang w:val="en-US" w:eastAsia="pt-BR"/>
+        </w:rPr>
+        <w:t xml:space="preserve">    </w:t>
+      </w:r>
+      <w:r>
+        <w:rPr>
+          <w:rFonts w:ascii="Consolas" w:eastAsia="Times New Roman" w:hAnsi="Consolas" w:cs="Times New Roman"/>
+          <w:color w:val="569CD6"/>
+          <w:sz w:val="21"/>
+          <w:szCs w:val="21"/>
+          <w:lang w:val="en-US" w:eastAsia="pt-BR"/>
+        </w:rPr>
+        <w:t>this</w:t>
+      </w:r>
+      <w:r>
+        <w:rPr>
+          <w:rFonts w:ascii="Consolas" w:eastAsia="Times New Roman" w:hAnsi="Consolas" w:cs="Times New Roman"/>
+          <w:color w:val="D4D4D4"/>
+          <w:sz w:val="21"/>
+          <w:szCs w:val="21"/>
+          <w:lang w:val="en-US" w:eastAsia="pt-BR"/>
+        </w:rPr>
+        <w:t>.</w:t>
+      </w:r>
+      <w:r>
+        <w:rPr>
+          <w:rFonts w:ascii="Consolas" w:eastAsia="Times New Roman" w:hAnsi="Consolas" w:cs="Times New Roman"/>
+          <w:color w:val="9CDCFE"/>
+          <w:sz w:val="21"/>
+          <w:szCs w:val="21"/>
+          <w:lang w:val="en-US" w:eastAsia="pt-BR"/>
+        </w:rPr>
+        <w:t>_storage</w:t>
+      </w:r>
+      <w:r>
+        <w:rPr>
+          <w:rFonts w:ascii="Consolas" w:eastAsia="Times New Roman" w:hAnsi="Consolas" w:cs="Times New Roman"/>
+          <w:color w:val="D4D4D4"/>
+          <w:sz w:val="21"/>
+          <w:szCs w:val="21"/>
+          <w:lang w:val="en-US" w:eastAsia="pt-BR"/>
+        </w:rPr>
+        <w:t>.</w:t>
+      </w:r>
+      <w:r>
+        <w:rPr>
+          <w:rFonts w:ascii="Consolas" w:eastAsia="Times New Roman" w:hAnsi="Consolas" w:cs="Times New Roman"/>
+          <w:color w:val="DCDCAA"/>
+          <w:sz w:val="21"/>
+          <w:szCs w:val="21"/>
+          <w:lang w:val="en-US" w:eastAsia="pt-BR"/>
+        </w:rPr>
+        <w:t>forEach</w:t>
+      </w:r>
+      <w:r>
+        <w:rPr>
+          <w:rFonts w:ascii="Consolas" w:eastAsia="Times New Roman" w:hAnsi="Consolas" w:cs="Times New Roman"/>
+          <w:color w:val="D4D4D4"/>
+          <w:sz w:val="21"/>
+          <w:szCs w:val="21"/>
+          <w:lang w:val="en-US" w:eastAsia="pt-BR"/>
+        </w:rPr>
+        <w:t>((</w:t>
+      </w:r>
+      <w:r>
+        <w:rPr>
+          <w:rFonts w:ascii="Consolas" w:eastAsia="Times New Roman" w:hAnsi="Consolas" w:cs="Times New Roman"/>
+          <w:color w:val="9CDCFE"/>
+          <w:sz w:val="21"/>
+          <w:szCs w:val="21"/>
+          <w:lang w:val="en-US" w:eastAsia="pt-BR"/>
+        </w:rPr>
+        <w:t>value</w:t>
+      </w:r>
+      <w:r>
+        <w:rPr>
+          <w:rFonts w:ascii="Consolas" w:eastAsia="Times New Roman" w:hAnsi="Consolas" w:cs="Times New Roman"/>
+          <w:color w:val="D4D4D4"/>
+          <w:sz w:val="21"/>
+          <w:szCs w:val="21"/>
+          <w:lang w:val="en-US" w:eastAsia="pt-BR"/>
+        </w:rPr>
+        <w:t xml:space="preserve">, </w:t>
+      </w:r>
+      <w:r>
+        <w:rPr>
+          <w:rFonts w:ascii="Consolas" w:eastAsia="Times New Roman" w:hAnsi="Consolas" w:cs="Times New Roman"/>
+          <w:color w:val="9CDCFE"/>
+          <w:sz w:val="21"/>
+          <w:szCs w:val="21"/>
+          <w:lang w:val="en-US" w:eastAsia="pt-BR"/>
+        </w:rPr>
+        <w:t>key</w:t>
+      </w:r>
+      <w:r>
+        <w:rPr>
+          <w:rFonts w:ascii="Consolas" w:eastAsia="Times New Roman" w:hAnsi="Consolas" w:cs="Times New Roman"/>
+          <w:color w:val="D4D4D4"/>
+          <w:sz w:val="21"/>
+          <w:szCs w:val="21"/>
+          <w:lang w:val="en-US" w:eastAsia="pt-BR"/>
+        </w:rPr>
+        <w:t xml:space="preserve">, </w:t>
+      </w:r>
+      <w:r>
+        <w:rPr>
+          <w:rFonts w:ascii="Consolas" w:eastAsia="Times New Roman" w:hAnsi="Consolas" w:cs="Times New Roman"/>
+          <w:color w:val="9CDCFE"/>
+          <w:sz w:val="21"/>
+          <w:szCs w:val="21"/>
+          <w:lang w:val="en-US" w:eastAsia="pt-BR"/>
+        </w:rPr>
+        <w:t>index</w:t>
+      </w:r>
+      <w:r>
+        <w:rPr>
+          <w:rFonts w:ascii="Consolas" w:eastAsia="Times New Roman" w:hAnsi="Consolas" w:cs="Times New Roman"/>
+          <w:color w:val="D4D4D4"/>
+          <w:sz w:val="21"/>
+          <w:szCs w:val="21"/>
+          <w:lang w:val="en-US" w:eastAsia="pt-BR"/>
+        </w:rPr>
+        <w:t xml:space="preserve">) </w:t>
+      </w:r>
+      <w:r>
+        <w:rPr>
+          <w:rFonts w:ascii="Consolas" w:eastAsia="Times New Roman" w:hAnsi="Consolas" w:cs="Times New Roman"/>
+          <w:color w:val="569CD6"/>
+          <w:sz w:val="21"/>
+          <w:szCs w:val="21"/>
+          <w:lang w:val="en-US" w:eastAsia="pt-BR"/>
+        </w:rPr>
+        <w:t>=&gt;</w:t>
+      </w:r>
+      <w:r>
+        <w:rPr>
+          <w:rFonts w:ascii="Consolas" w:eastAsia="Times New Roman" w:hAnsi="Consolas" w:cs="Times New Roman"/>
+          <w:color w:val="D4D4D4"/>
+          <w:sz w:val="21"/>
+          <w:szCs w:val="21"/>
+          <w:lang w:val="en-US" w:eastAsia="pt-BR"/>
+        </w:rPr>
+        <w:t>{</w:t>
+      </w:r>
+    </w:p>
+    <w:p>
+      <w:pPr>
+        <w:shd w:val="clear" w:color="auto" w:fill="1E1E1E"/>
+        <w:spacing w:after="0" w:line="285" w:lineRule="atLeast"/>
+        <w:rPr>
+          <w:rFonts w:ascii="Consolas" w:eastAsia="Times New Roman" w:hAnsi="Consolas" w:cs="Times New Roman"/>
+          <w:color w:val="D4D4D4"/>
+          <w:sz w:val="21"/>
+          <w:szCs w:val="21"/>
+          <w:lang w:val="en-US" w:eastAsia="pt-BR"/>
+        </w:rPr>
+      </w:pPr>
+      <w:r>
+        <w:rPr>
+          <w:rFonts w:ascii="Consolas" w:eastAsia="Times New Roman" w:hAnsi="Consolas" w:cs="Times New Roman"/>
+          <w:color w:val="D4D4D4"/>
+          <w:sz w:val="21"/>
+          <w:szCs w:val="21"/>
+          <w:lang w:val="en-US" w:eastAsia="pt-BR"/>
+        </w:rPr>
+        <w:t xml:space="preserve">      </w:t>
+      </w:r>
+      <w:r>
+        <w:rPr>
+          <w:rFonts w:ascii="Consolas" w:eastAsia="Times New Roman" w:hAnsi="Consolas" w:cs="Times New Roman"/>
+          <w:color w:val="4FC1FF"/>
+          <w:sz w:val="21"/>
+          <w:szCs w:val="21"/>
+          <w:lang w:val="en-US" w:eastAsia="pt-BR"/>
+        </w:rPr>
+        <w:t>lista</w:t>
+      </w:r>
+      <w:r>
+        <w:rPr>
+          <w:rFonts w:ascii="Consolas" w:eastAsia="Times New Roman" w:hAnsi="Consolas" w:cs="Times New Roman"/>
+          <w:color w:val="D4D4D4"/>
+          <w:sz w:val="21"/>
+          <w:szCs w:val="21"/>
+          <w:lang w:val="en-US" w:eastAsia="pt-BR"/>
+        </w:rPr>
+        <w:t>.</w:t>
+      </w:r>
+      <w:r>
+        <w:rPr>
+          <w:rFonts w:ascii="Consolas" w:eastAsia="Times New Roman" w:hAnsi="Consolas" w:cs="Times New Roman"/>
+          <w:color w:val="DCDCAA"/>
+          <w:sz w:val="21"/>
+          <w:szCs w:val="21"/>
+          <w:lang w:val="en-US" w:eastAsia="pt-BR"/>
+        </w:rPr>
+        <w:t>push</w:t>
+      </w:r>
+      <w:r>
+        <w:rPr>
+          <w:rFonts w:ascii="Consolas" w:eastAsia="Times New Roman" w:hAnsi="Consolas" w:cs="Times New Roman"/>
+          <w:color w:val="D4D4D4"/>
+          <w:sz w:val="21"/>
+          <w:szCs w:val="21"/>
+          <w:lang w:val="en-US" w:eastAsia="pt-BR"/>
+        </w:rPr>
+        <w:t>(</w:t>
+      </w:r>
+      <w:r>
+        <w:rPr>
+          <w:rFonts w:ascii="Consolas" w:eastAsia="Times New Roman" w:hAnsi="Consolas" w:cs="Times New Roman"/>
+          <w:color w:val="9CDCFE"/>
+          <w:sz w:val="21"/>
+          <w:szCs w:val="21"/>
+          <w:lang w:val="en-US" w:eastAsia="pt-BR"/>
+        </w:rPr>
+        <w:t>value</w:t>
+      </w:r>
+      <w:r>
+        <w:rPr>
+          <w:rFonts w:ascii="Consolas" w:eastAsia="Times New Roman" w:hAnsi="Consolas" w:cs="Times New Roman"/>
+          <w:color w:val="D4D4D4"/>
+          <w:sz w:val="21"/>
+          <w:szCs w:val="21"/>
+          <w:lang w:val="en-US" w:eastAsia="pt-BR"/>
+        </w:rPr>
+        <w:t>);</w:t>
+      </w:r>
+    </w:p>
+    <w:p>
+      <w:pPr>
+        <w:shd w:val="clear" w:color="auto" w:fill="1E1E1E"/>
+        <w:spacing w:after="0" w:line="285" w:lineRule="atLeast"/>
+        <w:rPr>
+          <w:rFonts w:ascii="Consolas" w:eastAsia="Times New Roman" w:hAnsi="Consolas" w:cs="Times New Roman"/>
+          <w:color w:val="D4D4D4"/>
+          <w:sz w:val="21"/>
+          <w:szCs w:val="21"/>
+          <w:lang w:val="en-US" w:eastAsia="pt-BR"/>
+        </w:rPr>
+      </w:pPr>
+      <w:r>
+        <w:rPr>
+          <w:rFonts w:ascii="Consolas" w:eastAsia="Times New Roman" w:hAnsi="Consolas" w:cs="Times New Roman"/>
+          <w:color w:val="D4D4D4"/>
+          <w:sz w:val="21"/>
+          <w:szCs w:val="21"/>
+          <w:lang w:val="en-US" w:eastAsia="pt-BR"/>
+        </w:rPr>
+        <w:t>    });</w:t>
+      </w:r>
+    </w:p>
+    <w:p>
+      <w:pPr>
+        <w:shd w:val="clear" w:color="auto" w:fill="1E1E1E"/>
+        <w:spacing w:after="0" w:line="285" w:lineRule="atLeast"/>
+        <w:rPr>
+          <w:rFonts w:ascii="Consolas" w:eastAsia="Times New Roman" w:hAnsi="Consolas" w:cs="Times New Roman"/>
+          <w:color w:val="D4D4D4"/>
+          <w:sz w:val="21"/>
+          <w:szCs w:val="21"/>
+          <w:lang w:val="en-US" w:eastAsia="pt-BR"/>
+        </w:rPr>
+      </w:pPr>
+      <w:r>
+        <w:rPr>
+          <w:rFonts w:ascii="Consolas" w:eastAsia="Times New Roman" w:hAnsi="Consolas" w:cs="Times New Roman"/>
+          <w:color w:val="D4D4D4"/>
+          <w:sz w:val="21"/>
+          <w:szCs w:val="21"/>
+          <w:lang w:val="en-US" w:eastAsia="pt-BR"/>
+        </w:rPr>
+        <w:t xml:space="preserve">    </w:t>
+      </w:r>
+      <w:r>
+        <w:rPr>
+          <w:rFonts w:ascii="Consolas" w:eastAsia="Times New Roman" w:hAnsi="Consolas" w:cs="Times New Roman"/>
+          <w:color w:val="C586C0"/>
+          <w:sz w:val="21"/>
+          <w:szCs w:val="21"/>
+          <w:lang w:val="en-US" w:eastAsia="pt-BR"/>
+        </w:rPr>
+        <w:t>return</w:t>
+      </w:r>
+      <w:r>
+        <w:rPr>
+          <w:rFonts w:ascii="Consolas" w:eastAsia="Times New Roman" w:hAnsi="Consolas" w:cs="Times New Roman"/>
+          <w:color w:val="D4D4D4"/>
+          <w:sz w:val="21"/>
+          <w:szCs w:val="21"/>
+          <w:lang w:val="en-US" w:eastAsia="pt-BR"/>
+        </w:rPr>
+        <w:t xml:space="preserve"> </w:t>
+      </w:r>
+      <w:r>
+        <w:rPr>
+          <w:rFonts w:ascii="Consolas" w:eastAsia="Times New Roman" w:hAnsi="Consolas" w:cs="Times New Roman"/>
+          <w:color w:val="4FC1FF"/>
+          <w:sz w:val="21"/>
+          <w:szCs w:val="21"/>
+          <w:lang w:val="en-US" w:eastAsia="pt-BR"/>
+        </w:rPr>
+        <w:t>lista</w:t>
+      </w:r>
+      <w:r>
+        <w:rPr>
+          <w:rFonts w:ascii="Consolas" w:eastAsia="Times New Roman" w:hAnsi="Consolas" w:cs="Times New Roman"/>
+          <w:color w:val="D4D4D4"/>
+          <w:sz w:val="21"/>
+          <w:szCs w:val="21"/>
+          <w:lang w:val="en-US" w:eastAsia="pt-BR"/>
+        </w:rPr>
+        <w:t>;</w:t>
+      </w:r>
+    </w:p>
+    <w:p>
+      <w:pPr>
+        <w:shd w:val="clear" w:color="auto" w:fill="1E1E1E"/>
+        <w:spacing w:after="0" w:line="285" w:lineRule="atLeast"/>
+        <w:rPr>
+          <w:rFonts w:ascii="Consolas" w:eastAsia="Times New Roman" w:hAnsi="Consolas" w:cs="Times New Roman"/>
+          <w:color w:val="D4D4D4"/>
+          <w:sz w:val="21"/>
+          <w:szCs w:val="21"/>
+          <w:lang w:eastAsia="pt-BR"/>
+        </w:rPr>
+      </w:pPr>
+      <w:r>
+        <w:rPr>
+          <w:rFonts w:ascii="Consolas" w:eastAsia="Times New Roman" w:hAnsi="Consolas" w:cs="Times New Roman"/>
+          <w:color w:val="D4D4D4"/>
+          <w:sz w:val="21"/>
+          <w:szCs w:val="21"/>
+          <w:lang w:val="en-US" w:eastAsia="pt-BR"/>
+        </w:rPr>
+        <w:t xml:space="preserve">  </w:t>
+      </w:r>
+      <w:r>
+        <w:rPr>
+          <w:rFonts w:ascii="Consolas" w:eastAsia="Times New Roman" w:hAnsi="Consolas" w:cs="Times New Roman"/>
+          <w:color w:val="D4D4D4"/>
+          <w:sz w:val="21"/>
+          <w:szCs w:val="21"/>
+          <w:lang w:eastAsia="pt-BR"/>
+        </w:rPr>
+        <w:t>}</w:t>
+      </w:r>
+    </w:p>
+    <w:p/>
+    <w:p/>
     <w:p/>
     <w:sectPr>
       <w:pgSz w:w="11906" w:h="16838"/>

</xml_diff>